<commit_message>
docs: introduction page in vkr
</commit_message>
<xml_diff>
--- a/vkr_ishmaev.docx
+++ b/vkr_ishmaev.docx
@@ -1089,6 +1089,460 @@
           <w:szCs w:val="28"/>
         </w:rPr>
         <w:t>_г.</w:t>
+      </w:r>
+    </w:p>
+    <w:p>
+      <w:pPr>
+        <w:pStyle w:val="1"/>
+        <w:jc w:val="center"/>
+        <w:rPr>
+          <w:sz w:val="28"/>
+          <w:szCs w:val="28"/>
+          <w:lang w:val="en-US"/>
+        </w:rPr>
+      </w:pPr>
+      <w:r>
+        <w:rPr>
+          <w:sz w:val="28"/>
+          <w:szCs w:val="28"/>
+        </w:rPr>
+        <w:lastRenderedPageBreak/>
+        <w:t>Введение</w:t>
+      </w:r>
+    </w:p>
+    <w:p>
+      <w:pPr>
+        <w:rPr>
+          <w:sz w:val="28"/>
+          <w:szCs w:val="28"/>
+        </w:rPr>
+      </w:pPr>
+      <w:r>
+        <w:rPr>
+          <w:sz w:val="28"/>
+          <w:szCs w:val="28"/>
+        </w:rPr>
+        <w:t xml:space="preserve">Современные технологии искусственного интеллекта стремительно развиваются, предлагая новые возможности для решения задач, которые еще недавно или были полностью неразрешимы методами, предлагаемыми машинным обучением, или решались неэффективно. Одним из наиболее значимых достижений в этой области стало появление </w:t>
+      </w:r>
+      <w:r>
+        <w:rPr>
+          <w:sz w:val="28"/>
+          <w:szCs w:val="28"/>
+          <w:lang w:val="en-US"/>
+        </w:rPr>
+        <w:t>GPT</w:t>
+      </w:r>
+      <w:r>
+        <w:rPr>
+          <w:sz w:val="28"/>
+          <w:szCs w:val="28"/>
+        </w:rPr>
+        <w:t>-моделей, которые способны обрабатывать и генерировать текст на естественном языке с высокой степенью осмысленности. Такие модели теперь находят применение в самых различных областях: от автоматизации бизнес-процессов до создания адаптируемых под пользователя приложений и цифровых ассистентов.</w:t>
+      </w:r>
+    </w:p>
+    <w:p>
+      <w:pPr>
+        <w:rPr>
+          <w:sz w:val="28"/>
+          <w:szCs w:val="28"/>
+        </w:rPr>
+      </w:pPr>
+      <w:r>
+        <w:rPr>
+          <w:sz w:val="28"/>
+          <w:szCs w:val="28"/>
+        </w:rPr>
+        <w:t xml:space="preserve">В последние несколько лет наблюдается значительный рост не только интереса к приложениям, использующих возможности крупных языковых моделей, но и количества реализации самих моделей. Это связано не только с их высокой точностью и адаптивностью, но и с их потенциалом для упрощения различных аспектов жизни человека. Приложения, основанные на </w:t>
+      </w:r>
+      <w:r>
+        <w:rPr>
+          <w:sz w:val="28"/>
+          <w:szCs w:val="28"/>
+          <w:lang w:val="en-US"/>
+        </w:rPr>
+        <w:t>GPT</w:t>
+      </w:r>
+      <w:r>
+        <w:rPr>
+          <w:sz w:val="28"/>
+          <w:szCs w:val="28"/>
+        </w:rPr>
+        <w:t>, могут выполнять широкий спектр функций: от написания текстов до сложного анализа данных.</w:t>
+      </w:r>
+    </w:p>
+    <w:p>
+      <w:pPr>
+        <w:rPr>
+          <w:sz w:val="28"/>
+          <w:szCs w:val="28"/>
+        </w:rPr>
+      </w:pPr>
+      <w:r>
+        <w:rPr>
+          <w:sz w:val="28"/>
+          <w:szCs w:val="28"/>
+        </w:rPr>
+        <w:t xml:space="preserve">Целью данной работы является разработка приложения, которое позволило бы более эффективно взаимодействовать с различными </w:t>
+      </w:r>
+      <w:r>
+        <w:rPr>
+          <w:sz w:val="28"/>
+          <w:szCs w:val="28"/>
+          <w:lang w:val="en-US"/>
+        </w:rPr>
+        <w:t>GPT</w:t>
+      </w:r>
+      <w:r>
+        <w:rPr>
+          <w:sz w:val="28"/>
+          <w:szCs w:val="28"/>
+        </w:rPr>
+        <w:t xml:space="preserve">-моделями, представляя пользователю понятный интерфейс и широкий функционал. В рамках работы будут рассмотрены как теоретические аспекты работы языковых моделей, так и современные подходы к реализации языковых моделей, будут рассмотрены современные реализации, пользующиеся наибольшей популярностью. На основе проведенного анализа будет спроектировано и реализовано приложение, которое позволит пользователю выбирать модель из набора доступных для дальнейшего взаимодействия с ней, что продемонстрирует практическую ценность и возможность использования </w:t>
+      </w:r>
+      <w:r>
+        <w:rPr>
+          <w:sz w:val="28"/>
+          <w:szCs w:val="28"/>
+          <w:lang w:val="en-US"/>
+        </w:rPr>
+        <w:t>GPT</w:t>
+      </w:r>
+      <w:r>
+        <w:rPr>
+          <w:sz w:val="28"/>
+          <w:szCs w:val="28"/>
+        </w:rPr>
+        <w:t>-моделей в различных сценариях.</w:t>
+      </w:r>
+    </w:p>
+    <w:p>
+      <w:pPr>
+        <w:rPr>
+          <w:sz w:val="28"/>
+          <w:szCs w:val="28"/>
+        </w:rPr>
+      </w:pPr>
+      <w:r>
+        <w:rPr>
+          <w:sz w:val="28"/>
+          <w:szCs w:val="28"/>
+        </w:rPr>
+        <w:t>Для достижения цели были поставлены следующие задачи:</w:t>
+      </w:r>
+    </w:p>
+    <w:p>
+      <w:pPr>
+        <w:pStyle w:val="a7"/>
+        <w:numPr>
+          <w:ilvl w:val="0"/>
+          <w:numId w:val="1"/>
+        </w:numPr>
+        <w:rPr>
+          <w:sz w:val="28"/>
+          <w:szCs w:val="28"/>
+        </w:rPr>
+      </w:pPr>
+      <w:r>
+        <w:rPr>
+          <w:sz w:val="28"/>
+          <w:szCs w:val="28"/>
+        </w:rPr>
+        <w:t xml:space="preserve">Изучение теоретических основ языковых моделей и технологии </w:t>
+      </w:r>
+      <w:r>
+        <w:rPr>
+          <w:sz w:val="28"/>
+          <w:szCs w:val="28"/>
+          <w:lang w:val="en-US"/>
+        </w:rPr>
+        <w:t>GPT</w:t>
+      </w:r>
+      <w:r>
+        <w:rPr>
+          <w:sz w:val="28"/>
+          <w:szCs w:val="28"/>
+        </w:rPr>
+        <w:t>;</w:t>
+      </w:r>
+    </w:p>
+    <w:p>
+      <w:pPr>
+        <w:pStyle w:val="a7"/>
+        <w:numPr>
+          <w:ilvl w:val="0"/>
+          <w:numId w:val="1"/>
+        </w:numPr>
+        <w:rPr>
+          <w:sz w:val="28"/>
+          <w:szCs w:val="28"/>
+        </w:rPr>
+      </w:pPr>
+      <w:r>
+        <w:rPr>
+          <w:sz w:val="28"/>
+          <w:szCs w:val="28"/>
+        </w:rPr>
+        <w:t xml:space="preserve">Изучение наиболее популярных реализаций языковых моделей, построенных на технологии </w:t>
+      </w:r>
+      <w:r>
+        <w:rPr>
+          <w:sz w:val="28"/>
+          <w:szCs w:val="28"/>
+          <w:lang w:val="en-US"/>
+        </w:rPr>
+        <w:t>GPT</w:t>
+      </w:r>
+      <w:r>
+        <w:rPr>
+          <w:sz w:val="28"/>
+          <w:szCs w:val="28"/>
+        </w:rPr>
+        <w:t>;</w:t>
+      </w:r>
+    </w:p>
+    <w:p>
+      <w:pPr>
+        <w:pStyle w:val="a7"/>
+        <w:numPr>
+          <w:ilvl w:val="0"/>
+          <w:numId w:val="1"/>
+        </w:numPr>
+        <w:rPr>
+          <w:sz w:val="28"/>
+          <w:szCs w:val="28"/>
+        </w:rPr>
+      </w:pPr>
+      <w:r>
+        <w:rPr>
+          <w:sz w:val="28"/>
+          <w:szCs w:val="28"/>
+        </w:rPr>
+        <w:t xml:space="preserve">Реализация программного интерфейса для взаимодействия с различными </w:t>
+      </w:r>
+      <w:r>
+        <w:rPr>
+          <w:sz w:val="28"/>
+          <w:szCs w:val="28"/>
+          <w:lang w:val="en-US"/>
+        </w:rPr>
+        <w:t>GPT</w:t>
+      </w:r>
+      <w:r>
+        <w:rPr>
+          <w:sz w:val="28"/>
+          <w:szCs w:val="28"/>
+        </w:rPr>
+        <w:t>-моделями;</w:t>
+      </w:r>
+    </w:p>
+    <w:p>
+      <w:pPr>
+        <w:pStyle w:val="a7"/>
+        <w:numPr>
+          <w:ilvl w:val="0"/>
+          <w:numId w:val="1"/>
+        </w:numPr>
+        <w:rPr>
+          <w:sz w:val="28"/>
+          <w:szCs w:val="28"/>
+        </w:rPr>
+      </w:pPr>
+      <w:r>
+        <w:rPr>
+          <w:sz w:val="28"/>
+          <w:szCs w:val="28"/>
+        </w:rPr>
+        <w:t>Разработка графического интерфейса</w:t>
+      </w:r>
+      <w:r>
+        <w:rPr>
+          <w:sz w:val="28"/>
+          <w:szCs w:val="28"/>
+          <w:lang w:val="en-US"/>
+        </w:rPr>
+        <w:t>;</w:t>
+      </w:r>
+    </w:p>
+    <w:p>
+      <w:pPr>
+        <w:pStyle w:val="a7"/>
+        <w:numPr>
+          <w:ilvl w:val="0"/>
+          <w:numId w:val="1"/>
+        </w:numPr>
+        <w:rPr>
+          <w:sz w:val="28"/>
+          <w:szCs w:val="28"/>
+        </w:rPr>
+      </w:pPr>
+      <w:r>
+        <w:rPr>
+          <w:sz w:val="28"/>
+          <w:szCs w:val="28"/>
+        </w:rPr>
+        <w:t>Проведение тестирования и апробация готового приложения.</w:t>
+      </w:r>
+    </w:p>
+    <w:p>
+      <w:pPr>
+        <w:rPr>
+          <w:sz w:val="28"/>
+          <w:szCs w:val="28"/>
+        </w:rPr>
+      </w:pPr>
+      <w:r>
+        <w:rPr>
+          <w:sz w:val="28"/>
+          <w:szCs w:val="28"/>
+        </w:rPr>
+        <w:lastRenderedPageBreak/>
+        <w:t xml:space="preserve">Объектом дипломного исследования является семейство языковых моделей, построенных на </w:t>
+      </w:r>
+      <w:r>
+        <w:rPr>
+          <w:sz w:val="28"/>
+          <w:szCs w:val="28"/>
+          <w:lang w:val="en-US"/>
+        </w:rPr>
+        <w:t>GPT</w:t>
+      </w:r>
+      <w:r>
+        <w:rPr>
+          <w:sz w:val="28"/>
+          <w:szCs w:val="28"/>
+        </w:rPr>
+        <w:t>-</w:t>
+      </w:r>
+      <w:r>
+        <w:rPr>
+          <w:sz w:val="28"/>
+          <w:szCs w:val="28"/>
+        </w:rPr>
+        <w:t>технологии. Предметом – возможность создания информационной системы для взаимодействия с различными генеративными моделями.</w:t>
+      </w:r>
+    </w:p>
+    <w:p>
+      <w:pPr>
+        <w:rPr>
+          <w:sz w:val="28"/>
+          <w:szCs w:val="28"/>
+        </w:rPr>
+      </w:pPr>
+      <w:r>
+        <w:rPr>
+          <w:sz w:val="28"/>
+          <w:szCs w:val="28"/>
+        </w:rPr>
+        <w:t xml:space="preserve">Актуальность выбранной темы обусловлена кратным ростом использования технологий искусственного интеллекта как в повседневной жизни, так и в рамках различных бизнес-процессов. </w:t>
+      </w:r>
+      <w:commentRangeStart w:id="0"/>
+      <w:r>
+        <w:rPr>
+          <w:sz w:val="28"/>
+          <w:szCs w:val="28"/>
+        </w:rPr>
+        <w:t>Согласно статистике, инвестиции по миру в развитие искусственного интеллекта значительно выросли за последнее десятилетие.</w:t>
+      </w:r>
+      <w:commentRangeEnd w:id="0"/>
+      <w:r>
+        <w:rPr>
+          <w:rStyle w:val="af"/>
+          <w:sz w:val="28"/>
+          <w:szCs w:val="28"/>
+        </w:rPr>
+        <w:commentReference w:id="0"/>
+      </w:r>
+      <w:r>
+        <w:rPr>
+          <w:sz w:val="28"/>
+          <w:szCs w:val="28"/>
+        </w:rPr>
+        <w:t xml:space="preserve"> </w:t>
+      </w:r>
+      <w:commentRangeStart w:id="1"/>
+      <w:r>
+        <w:rPr>
+          <w:sz w:val="28"/>
+          <w:szCs w:val="28"/>
+        </w:rPr>
+        <w:t>Инвестиции же в генеративный искусственный интеллект на конец 2023 года составили 25.2 миллиардов долларов США, что примерно в 8 раз больше, чем на конец 2022 года.</w:t>
+      </w:r>
+      <w:commentRangeEnd w:id="1"/>
+      <w:r>
+        <w:rPr>
+          <w:rStyle w:val="af"/>
+          <w:sz w:val="28"/>
+          <w:szCs w:val="28"/>
+        </w:rPr>
+        <w:commentReference w:id="1"/>
+      </w:r>
+      <w:r>
+        <w:rPr>
+          <w:sz w:val="28"/>
+          <w:szCs w:val="28"/>
+        </w:rPr>
+        <w:t xml:space="preserve"> Данная статистика подтверждает цифрами заинтересованность рынка в искусственном интеллекте, в частности </w:t>
+      </w:r>
+      <w:r>
+        <w:rPr>
+          <w:sz w:val="28"/>
+          <w:szCs w:val="28"/>
+          <w:lang w:val="en-US"/>
+        </w:rPr>
+        <w:t>GPT</w:t>
+      </w:r>
+      <w:r>
+        <w:rPr>
+          <w:sz w:val="28"/>
+          <w:szCs w:val="28"/>
+        </w:rPr>
+        <w:t>-моделях.</w:t>
+      </w:r>
+    </w:p>
+    <w:p>
+      <w:pPr>
+        <w:rPr>
+          <w:sz w:val="28"/>
+          <w:szCs w:val="28"/>
+        </w:rPr>
+      </w:pPr>
+      <w:r>
+        <w:rPr>
+          <w:sz w:val="28"/>
+          <w:szCs w:val="28"/>
+        </w:rPr>
+        <w:t>Полученные наработки могут быть полезны для компаний, создающих решения по взаимодействию с искусственными интеллектом, а также людям, часто использующим искусственный интеллект в своей повседневной жизни.</w:t>
+      </w:r>
+    </w:p>
+    <w:p>
+      <w:pPr>
+        <w:rPr>
+          <w:sz w:val="28"/>
+          <w:szCs w:val="28"/>
+        </w:rPr>
+      </w:pPr>
+    </w:p>
+    <w:p>
+      <w:pPr>
+        <w:rPr>
+          <w:sz w:val="28"/>
+          <w:szCs w:val="28"/>
+        </w:rPr>
+      </w:pPr>
+    </w:p>
+    <w:p>
+      <w:pPr>
+        <w:rPr>
+          <w:sz w:val="28"/>
+          <w:szCs w:val="28"/>
+        </w:rPr>
+      </w:pPr>
+      <w:r>
+        <w:rPr>
+          <w:sz w:val="28"/>
+          <w:szCs w:val="28"/>
+        </w:rPr>
+        <w:br w:type="page"/>
       </w:r>
     </w:p>
     <w:sectPr>
@@ -1099,6 +1553,120 @@
     </w:sectPr>
   </w:body>
 </w:document>
+</file>
+
+<file path=word/comments.xml><?xml version="1.0" encoding="utf-8"?>
+<w:comments xmlns:wpc="http://schemas.microsoft.com/office/word/2010/wordprocessingCanvas" xmlns:cx="http://schemas.microsoft.com/office/drawing/2014/chartex" xmlns:cx1="http://schemas.microsoft.com/office/drawing/2015/9/8/chartex" xmlns:cx2="http://schemas.microsoft.com/office/drawing/2015/10/21/chartex" xmlns:cx3="http://schemas.microsoft.com/office/drawing/2016/5/9/chartex" xmlns:cx4="http://schemas.microsoft.com/office/drawing/2016/5/10/chartex" xmlns:cx5="http://schemas.microsoft.com/office/drawing/2016/5/11/chartex" xmlns:cx6="http://schemas.microsoft.com/office/drawing/2016/5/12/chartex" xmlns:cx7="http://schemas.microsoft.com/office/drawing/2016/5/13/chartex" xmlns:cx8="http://schemas.microsoft.com/office/drawing/2016/5/14/chartex" xmlns:mc="http://schemas.openxmlformats.org/markup-compatibility/2006" xmlns:aink="http://schemas.microsoft.com/office/drawing/2016/ink" xmlns:am3d="http://schemas.microsoft.com/office/drawing/2017/model3d" xmlns:o="urn:schemas-microsoft-com:office:office" xmlns:oel="http://schemas.microsoft.com/office/2019/extlst" xmlns:r="http://schemas.openxmlformats.org/officeDocument/2006/relationships" xmlns:m="http://schemas.openxmlformats.org/officeDocument/2006/math" xmlns:v="urn:schemas-microsoft-com:vml" xmlns:wp14="http://schemas.microsoft.com/office/word/2010/wordprocessingDrawing" xmlns:wp="http://schemas.openxmlformats.org/drawingml/2006/wordprocessingDrawing" xmlns:w10="urn:schemas-microsoft-com:office:word" xmlns:w="http://schemas.openxmlformats.org/wordprocessingml/2006/main" xmlns:w14="http://schemas.microsoft.com/office/word/2010/wordml" xmlns:w15="http://schemas.microsoft.com/office/word/2012/wordml" xmlns:w16cex="http://schemas.microsoft.com/office/word/2018/wordml/cex" xmlns:w16cid="http://schemas.microsoft.com/office/word/2016/wordml/cid" xmlns:w16="http://schemas.microsoft.com/office/word/2018/wordml" xmlns:w16du="http://schemas.microsoft.com/office/word/2023/wordml/word16du" xmlns:w16sdtdh="http://schemas.microsoft.com/office/word/2020/wordml/sdtdatahash" xmlns:w16sdtfl="http://schemas.microsoft.com/office/word/2024/wordml/sdtformatlock" xmlns:w16se="http://schemas.microsoft.com/office/word/2015/wordml/symex" xmlns:wpg="http://schemas.microsoft.com/office/word/2010/wordprocessingGroup" xmlns:wpi="http://schemas.microsoft.com/office/word/2010/wordprocessingInk" xmlns:wne="http://schemas.microsoft.com/office/word/2006/wordml" xmlns:wps="http://schemas.microsoft.com/office/word/2010/wordprocessingShape" mc:Ignorable="w14 w15 w16se w16cid w16 w16cex w16sdtdh w16sdtfl w16du wp14">
+  <w:comment w:id="0" w:author="Руслан Ишмаев" w:date="2025-03-01T23:40:00Z" w:initials="РИ">
+    <w:p>
+      <w:pPr>
+        <w:pStyle w:val="af0"/>
+        <w:rPr>
+          <w:lang w:val="en-US"/>
+        </w:rPr>
+      </w:pPr>
+      <w:r>
+        <w:rPr>
+          <w:rStyle w:val="af"/>
+        </w:rPr>
+        <w:annotationRef/>
+      </w:r>
+      <w:hyperlink r:id="rId1" w:history="1">
+        <w:r>
+          <w:rPr>
+            <w:rStyle w:val="ac"/>
+            <w:lang w:val="en-US"/>
+          </w:rPr>
+          <w:t>https://aiindex.stanford.edu/wp-content/uploads/2024/05/HAI_AI-Index-Report-2024.pdf</w:t>
+        </w:r>
+      </w:hyperlink>
+      <w:r>
+        <w:rPr>
+          <w:lang w:val="en-US"/>
+        </w:rPr>
+        <w:t xml:space="preserve"> 243-</w:t>
+      </w:r>
+      <w:r>
+        <w:rPr>
+          <w:lang w:val="en-US"/>
+        </w:rPr>
+        <w:t xml:space="preserve"> page</w:t>
+      </w:r>
+    </w:p>
+  </w:comment>
+  <w:comment w:id="1" w:author="Руслан Ишмаев" w:date="2025-03-01T23:43:00Z" w:initials="РИ">
+    <w:p>
+      <w:pPr>
+        <w:pStyle w:val="af0"/>
+        <w:rPr>
+          <w:lang w:val="en-US"/>
+        </w:rPr>
+      </w:pPr>
+      <w:r>
+        <w:rPr>
+          <w:rStyle w:val="af"/>
+        </w:rPr>
+        <w:annotationRef/>
+      </w:r>
+      <w:r>
+        <w:rPr>
+          <w:rStyle w:val="af"/>
+        </w:rPr>
+        <w:annotationRef/>
+      </w:r>
+      <w:hyperlink r:id="rId2" w:history="1">
+        <w:r>
+          <w:rPr>
+            <w:rStyle w:val="ac"/>
+            <w:lang w:val="en-US"/>
+          </w:rPr>
+          <w:t>https://aiindex.stanford.edu/wp-content/uploads/2024/05/HAI_AI-Index-Report-2024.pdf</w:t>
+        </w:r>
+      </w:hyperlink>
+      <w:r>
+        <w:rPr>
+          <w:lang w:val="en-US"/>
+        </w:rPr>
+        <w:t xml:space="preserve"> 244-</w:t>
+      </w:r>
+      <w:r>
+        <w:rPr>
+          <w:lang w:val="en-US"/>
+        </w:rPr>
+        <w:t xml:space="preserve"> page</w:t>
+      </w:r>
+    </w:p>
+    <w:p>
+      <w:pPr>
+        <w:pStyle w:val="af0"/>
+        <w:rPr>
+          <w:lang w:val="en-US"/>
+        </w:rPr>
+      </w:pPr>
+    </w:p>
+  </w:comment>
+</w:comments>
+</file>
+
+<file path=word/commentsExtended.xml><?xml version="1.0" encoding="utf-8"?>
+<w15:commentsEx xmlns:wpc="http://schemas.microsoft.com/office/word/2010/wordprocessingCanvas" xmlns:cx="http://schemas.microsoft.com/office/drawing/2014/chartex" xmlns:cx1="http://schemas.microsoft.com/office/drawing/2015/9/8/chartex" xmlns:cx2="http://schemas.microsoft.com/office/drawing/2015/10/21/chartex" xmlns:cx3="http://schemas.microsoft.com/office/drawing/2016/5/9/chartex" xmlns:cx4="http://schemas.microsoft.com/office/drawing/2016/5/10/chartex" xmlns:cx5="http://schemas.microsoft.com/office/drawing/2016/5/11/chartex" xmlns:cx6="http://schemas.microsoft.com/office/drawing/2016/5/12/chartex" xmlns:cx7="http://schemas.microsoft.com/office/drawing/2016/5/13/chartex" xmlns:cx8="http://schemas.microsoft.com/office/drawing/2016/5/14/chartex" xmlns:mc="http://schemas.openxmlformats.org/markup-compatibility/2006" xmlns:aink="http://schemas.microsoft.com/office/drawing/2016/ink" xmlns:am3d="http://schemas.microsoft.com/office/drawing/2017/model3d" xmlns:o="urn:schemas-microsoft-com:office:office" xmlns:oel="http://schemas.microsoft.com/office/2019/extlst" xmlns:r="http://schemas.openxmlformats.org/officeDocument/2006/relationships" xmlns:m="http://schemas.openxmlformats.org/officeDocument/2006/math" xmlns:v="urn:schemas-microsoft-com:vml" xmlns:wp14="http://schemas.microsoft.com/office/word/2010/wordprocessingDrawing" xmlns:wp="http://schemas.openxmlformats.org/drawingml/2006/wordprocessingDrawing" xmlns:w10="urn:schemas-microsoft-com:office:word" xmlns:w="http://schemas.openxmlformats.org/wordprocessingml/2006/main" xmlns:w14="http://schemas.microsoft.com/office/word/2010/wordml" xmlns:w15="http://schemas.microsoft.com/office/word/2012/wordml" xmlns:w16cex="http://schemas.microsoft.com/office/word/2018/wordml/cex" xmlns:w16cid="http://schemas.microsoft.com/office/word/2016/wordml/cid" xmlns:w16="http://schemas.microsoft.com/office/word/2018/wordml" xmlns:w16du="http://schemas.microsoft.com/office/word/2023/wordml/word16du" xmlns:w16sdtdh="http://schemas.microsoft.com/office/word/2020/wordml/sdtdatahash" xmlns:w16sdtfl="http://schemas.microsoft.com/office/word/2024/wordml/sdtformatlock" xmlns:w16se="http://schemas.microsoft.com/office/word/2015/wordml/symex" xmlns:wpg="http://schemas.microsoft.com/office/word/2010/wordprocessingGroup" xmlns:wpi="http://schemas.microsoft.com/office/word/2010/wordprocessingInk" xmlns:wne="http://schemas.microsoft.com/office/word/2006/wordml" xmlns:wps="http://schemas.microsoft.com/office/word/2010/wordprocessingShape" mc:Ignorable="w14 w15 w16se w16cid w16 w16cex w16sdtdh w16sdtfl w16du wp14">
+  <w15:commentEx w15:paraId="07EEAF6A" w15:done="0"/>
+  <w15:commentEx w15:paraId="35305E83" w15:done="0"/>
+</w15:commentsEx>
+</file>
+
+<file path=word/commentsExtensible.xml><?xml version="1.0" encoding="utf-8"?>
+<w16cex:commentsExtensible xmlns:wpc="http://schemas.microsoft.com/office/word/2010/wordprocessingCanvas" xmlns:cx="http://schemas.microsoft.com/office/drawing/2014/chartex" xmlns:cx1="http://schemas.microsoft.com/office/drawing/2015/9/8/chartex" xmlns:cx2="http://schemas.microsoft.com/office/drawing/2015/10/21/chartex" xmlns:cx3="http://schemas.microsoft.com/office/drawing/2016/5/9/chartex" xmlns:cx4="http://schemas.microsoft.com/office/drawing/2016/5/10/chartex" xmlns:cx5="http://schemas.microsoft.com/office/drawing/2016/5/11/chartex" xmlns:cx6="http://schemas.microsoft.com/office/drawing/2016/5/12/chartex" xmlns:cx7="http://schemas.microsoft.com/office/drawing/2016/5/13/chartex" xmlns:cx8="http://schemas.microsoft.com/office/drawing/2016/5/14/chartex" xmlns:cr="http://schemas.microsoft.com/office/comments/2020/reactions" xmlns:mc="http://schemas.openxmlformats.org/markup-compatibility/2006" xmlns:aink="http://schemas.microsoft.com/office/drawing/2016/ink" xmlns:am3d="http://schemas.microsoft.com/office/drawing/2017/model3d" xmlns:o="urn:schemas-microsoft-com:office:office" xmlns:oel="http://schemas.microsoft.com/office/2019/extlst" xmlns:r="http://schemas.openxmlformats.org/officeDocument/2006/relationships" xmlns:m="http://schemas.openxmlformats.org/officeDocument/2006/math" xmlns:v="urn:schemas-microsoft-com:vml" xmlns:wp14="http://schemas.microsoft.com/office/word/2010/wordprocessingDrawing" xmlns:wp="http://schemas.openxmlformats.org/drawingml/2006/wordprocessingDrawing" xmlns:w10="urn:schemas-microsoft-com:office:word" xmlns:w="http://schemas.openxmlformats.org/wordprocessingml/2006/main" xmlns:w14="http://schemas.microsoft.com/office/word/2010/wordml" xmlns:w15="http://schemas.microsoft.com/office/word/2012/wordml" xmlns:w16cex="http://schemas.microsoft.com/office/word/2018/wordml/cex" xmlns:w16cid="http://schemas.microsoft.com/office/word/2016/wordml/cid" xmlns:w16="http://schemas.microsoft.com/office/word/2018/wordml" xmlns:w16du="http://schemas.microsoft.com/office/word/2023/wordml/word16du" xmlns:w16sdtdh="http://schemas.microsoft.com/office/word/2020/wordml/sdtdatahash" xmlns:w16sdtfl="http://schemas.microsoft.com/office/word/2024/wordml/sdtformatlock" xmlns:w16se="http://schemas.microsoft.com/office/word/2015/wordml/symex" xmlns:wpg="http://schemas.microsoft.com/office/word/2010/wordprocessingGroup" xmlns:wpi="http://schemas.microsoft.com/office/word/2010/wordprocessingInk" xmlns:wne="http://schemas.microsoft.com/office/word/2006/wordml" xmlns:wps="http://schemas.microsoft.com/office/word/2010/wordprocessingShape" mc:Ignorable="w14 w15 w16se w16cid w16 w16cex w16sdtdh w16sdtfl cr w16du wp14">
+  <w16cex:commentExtensible w16cex:durableId="27EBB58E" w16cex:dateUtc="2025-03-01T20:40:00Z"/>
+  <w16cex:commentExtensible w16cex:durableId="2C8B4B60" w16cex:dateUtc="2025-03-01T20:43:00Z"/>
+</w16cex:commentsExtensible>
+</file>
+
+<file path=word/commentsIds.xml><?xml version="1.0" encoding="utf-8"?>
+<w16cid:commentsIds xmlns:wpc="http://schemas.microsoft.com/office/word/2010/wordprocessingCanvas" xmlns:cx="http://schemas.microsoft.com/office/drawing/2014/chartex" xmlns:cx1="http://schemas.microsoft.com/office/drawing/2015/9/8/chartex" xmlns:cx2="http://schemas.microsoft.com/office/drawing/2015/10/21/chartex" xmlns:cx3="http://schemas.microsoft.com/office/drawing/2016/5/9/chartex" xmlns:cx4="http://schemas.microsoft.com/office/drawing/2016/5/10/chartex" xmlns:cx5="http://schemas.microsoft.com/office/drawing/2016/5/11/chartex" xmlns:cx6="http://schemas.microsoft.com/office/drawing/2016/5/12/chartex" xmlns:cx7="http://schemas.microsoft.com/office/drawing/2016/5/13/chartex" xmlns:cx8="http://schemas.microsoft.com/office/drawing/2016/5/14/chartex" xmlns:mc="http://schemas.openxmlformats.org/markup-compatibility/2006" xmlns:aink="http://schemas.microsoft.com/office/drawing/2016/ink" xmlns:am3d="http://schemas.microsoft.com/office/drawing/2017/model3d" xmlns:o="urn:schemas-microsoft-com:office:office" xmlns:oel="http://schemas.microsoft.com/office/2019/extlst" xmlns:r="http://schemas.openxmlformats.org/officeDocument/2006/relationships" xmlns:m="http://schemas.openxmlformats.org/officeDocument/2006/math" xmlns:v="urn:schemas-microsoft-com:vml" xmlns:wp14="http://schemas.microsoft.com/office/word/2010/wordprocessingDrawing" xmlns:wp="http://schemas.openxmlformats.org/drawingml/2006/wordprocessingDrawing" xmlns:w10="urn:schemas-microsoft-com:office:word" xmlns:w="http://schemas.openxmlformats.org/wordprocessingml/2006/main" xmlns:w14="http://schemas.microsoft.com/office/word/2010/wordml" xmlns:w15="http://schemas.microsoft.com/office/word/2012/wordml" xmlns:w16cex="http://schemas.microsoft.com/office/word/2018/wordml/cex" xmlns:w16cid="http://schemas.microsoft.com/office/word/2016/wordml/cid" xmlns:w16="http://schemas.microsoft.com/office/word/2018/wordml" xmlns:w16du="http://schemas.microsoft.com/office/word/2023/wordml/word16du" xmlns:w16sdtdh="http://schemas.microsoft.com/office/word/2020/wordml/sdtdatahash" xmlns:w16sdtfl="http://schemas.microsoft.com/office/word/2024/wordml/sdtformatlock" xmlns:w16se="http://schemas.microsoft.com/office/word/2015/wordml/symex" xmlns:wpg="http://schemas.microsoft.com/office/word/2010/wordprocessingGroup" xmlns:wpi="http://schemas.microsoft.com/office/word/2010/wordprocessingInk" xmlns:wne="http://schemas.microsoft.com/office/word/2006/wordml" xmlns:wps="http://schemas.microsoft.com/office/word/2010/wordprocessingShape" mc:Ignorable="w14 w15 w16se w16cid w16 w16cex w16sdtdh w16sdtfl w16du wp14">
+  <w16cid:commentId w16cid:paraId="07EEAF6A" w16cid:durableId="27EBB58E"/>
+  <w16cid:commentId w16cid:paraId="35305E83" w16cid:durableId="2C8B4B60"/>
+</w16cid:commentsIds>
 </file>
 
 <file path=word/numbering.xml><?xml version="1.0" encoding="utf-8"?>
@@ -1220,6 +1788,14 @@
     <w:abstractNumId w:val="0"/>
   </w:num>
 </w:numbering>
+</file>
+
+<file path=word/people.xml><?xml version="1.0" encoding="utf-8"?>
+<w15:people xmlns:wpc="http://schemas.microsoft.com/office/word/2010/wordprocessingCanvas" xmlns:cx="http://schemas.microsoft.com/office/drawing/2014/chartex" xmlns:cx1="http://schemas.microsoft.com/office/drawing/2015/9/8/chartex" xmlns:cx2="http://schemas.microsoft.com/office/drawing/2015/10/21/chartex" xmlns:cx3="http://schemas.microsoft.com/office/drawing/2016/5/9/chartex" xmlns:cx4="http://schemas.microsoft.com/office/drawing/2016/5/10/chartex" xmlns:cx5="http://schemas.microsoft.com/office/drawing/2016/5/11/chartex" xmlns:cx6="http://schemas.microsoft.com/office/drawing/2016/5/12/chartex" xmlns:cx7="http://schemas.microsoft.com/office/drawing/2016/5/13/chartex" xmlns:cx8="http://schemas.microsoft.com/office/drawing/2016/5/14/chartex" xmlns:mc="http://schemas.openxmlformats.org/markup-compatibility/2006" xmlns:aink="http://schemas.microsoft.com/office/drawing/2016/ink" xmlns:am3d="http://schemas.microsoft.com/office/drawing/2017/model3d" xmlns:o="urn:schemas-microsoft-com:office:office" xmlns:oel="http://schemas.microsoft.com/office/2019/extlst" xmlns:r="http://schemas.openxmlformats.org/officeDocument/2006/relationships" xmlns:m="http://schemas.openxmlformats.org/officeDocument/2006/math" xmlns:v="urn:schemas-microsoft-com:vml" xmlns:wp14="http://schemas.microsoft.com/office/word/2010/wordprocessingDrawing" xmlns:wp="http://schemas.openxmlformats.org/drawingml/2006/wordprocessingDrawing" xmlns:w10="urn:schemas-microsoft-com:office:word" xmlns:w="http://schemas.openxmlformats.org/wordprocessingml/2006/main" xmlns:w14="http://schemas.microsoft.com/office/word/2010/wordml" xmlns:w15="http://schemas.microsoft.com/office/word/2012/wordml" xmlns:w16cex="http://schemas.microsoft.com/office/word/2018/wordml/cex" xmlns:w16cid="http://schemas.microsoft.com/office/word/2016/wordml/cid" xmlns:w16="http://schemas.microsoft.com/office/word/2018/wordml" xmlns:w16du="http://schemas.microsoft.com/office/word/2023/wordml/word16du" xmlns:w16sdtdh="http://schemas.microsoft.com/office/word/2020/wordml/sdtdatahash" xmlns:w16sdtfl="http://schemas.microsoft.com/office/word/2024/wordml/sdtformatlock" xmlns:w16se="http://schemas.microsoft.com/office/word/2015/wordml/symex" xmlns:wpg="http://schemas.microsoft.com/office/word/2010/wordprocessingGroup" xmlns:wpi="http://schemas.microsoft.com/office/word/2010/wordprocessingInk" xmlns:wne="http://schemas.microsoft.com/office/word/2006/wordml" xmlns:wps="http://schemas.microsoft.com/office/word/2010/wordprocessingShape" mc:Ignorable="w14 w15 w16se w16cid w16 w16cex w16sdtdh w16sdtfl w16du wp14">
+  <w15:person w15:author="Руслан Ишмаев">
+    <w15:presenceInfo w15:providerId="Windows Live" w15:userId="e8002465d2e00ed2"/>
+  </w15:person>
+</w15:people>
 </file>
 
 <file path=word/styles.xml><?xml version="1.0" encoding="utf-8"?>

</xml_diff>

<commit_message>
docs: early stages: statistic language models
</commit_message>
<xml_diff>
--- a/vkr_ishmaev.docx
+++ b/vkr_ishmaev.docx
@@ -1535,6 +1535,7 @@
         <w:rPr>
           <w:sz w:val="28"/>
           <w:szCs w:val="28"/>
+          <w:lang w:val="en-US"/>
         </w:rPr>
       </w:pPr>
       <w:r>
@@ -1544,6 +1545,3092 @@
         </w:rPr>
         <w:br w:type="page"/>
       </w:r>
+    </w:p>
+    <w:p>
+      <w:pPr>
+        <w:pStyle w:val="1"/>
+        <w:jc w:val="center"/>
+        <w:rPr>
+          <w:sz w:val="28"/>
+          <w:szCs w:val="28"/>
+        </w:rPr>
+      </w:pPr>
+      <w:r>
+        <w:rPr>
+          <w:sz w:val="28"/>
+          <w:szCs w:val="28"/>
+        </w:rPr>
+        <w:lastRenderedPageBreak/>
+        <w:t>Теоретические основы языковых моделей</w:t>
+      </w:r>
+    </w:p>
+    <w:p>
+      <w:pPr>
+        <w:pStyle w:val="2"/>
+        <w:jc w:val="center"/>
+        <w:rPr>
+          <w:sz w:val="28"/>
+          <w:szCs w:val="28"/>
+        </w:rPr>
+      </w:pPr>
+      <w:r>
+        <w:rPr>
+          <w:sz w:val="28"/>
+          <w:szCs w:val="28"/>
+        </w:rPr>
+        <w:t>История и эволюция языковых моделей</w:t>
+      </w:r>
+    </w:p>
+    <w:p>
+      <w:pPr>
+        <w:rPr>
+          <w:sz w:val="28"/>
+          <w:szCs w:val="28"/>
+        </w:rPr>
+      </w:pPr>
+      <w:r>
+        <w:rPr>
+          <w:sz w:val="28"/>
+          <w:szCs w:val="28"/>
+        </w:rPr>
+        <w:t>История языковых моделей тесно связана с развитием вычислительных технологий, лингвистки и машинного обучения. На протяжении нескольких десятилетий ученые, инженеры и исследователи разрабатывают методы для обработки естественного языка (</w:t>
+      </w:r>
+      <w:r>
+        <w:rPr>
+          <w:sz w:val="28"/>
+          <w:szCs w:val="28"/>
+          <w:lang w:val="en-US"/>
+        </w:rPr>
+        <w:t>Natural</w:t>
+      </w:r>
+      <w:r>
+        <w:rPr>
+          <w:sz w:val="28"/>
+          <w:szCs w:val="28"/>
+        </w:rPr>
+        <w:t xml:space="preserve"> </w:t>
+      </w:r>
+      <w:r>
+        <w:rPr>
+          <w:sz w:val="28"/>
+          <w:szCs w:val="28"/>
+          <w:lang w:val="en-US"/>
+        </w:rPr>
+        <w:t>Language</w:t>
+      </w:r>
+      <w:r>
+        <w:rPr>
+          <w:sz w:val="28"/>
+          <w:szCs w:val="28"/>
+        </w:rPr>
+        <w:t xml:space="preserve"> </w:t>
+      </w:r>
+      <w:r>
+        <w:rPr>
+          <w:sz w:val="28"/>
+          <w:szCs w:val="28"/>
+          <w:lang w:val="en-US"/>
+        </w:rPr>
+        <w:t>Processing</w:t>
+      </w:r>
+      <w:r>
+        <w:rPr>
+          <w:sz w:val="28"/>
+          <w:szCs w:val="28"/>
+        </w:rPr>
+        <w:t xml:space="preserve">, </w:t>
+      </w:r>
+      <w:r>
+        <w:rPr>
+          <w:sz w:val="28"/>
+          <w:szCs w:val="28"/>
+          <w:lang w:val="en-US"/>
+        </w:rPr>
+        <w:t>NLP</w:t>
+      </w:r>
+      <w:r>
+        <w:rPr>
+          <w:sz w:val="28"/>
+          <w:szCs w:val="28"/>
+        </w:rPr>
+        <w:t xml:space="preserve">), которые позволяют создавать современные модели, такие как </w:t>
+      </w:r>
+      <w:r>
+        <w:rPr>
+          <w:sz w:val="28"/>
+          <w:szCs w:val="28"/>
+          <w:lang w:val="en-US"/>
+        </w:rPr>
+        <w:t>GPT</w:t>
+      </w:r>
+      <w:r>
+        <w:rPr>
+          <w:sz w:val="28"/>
+          <w:szCs w:val="28"/>
+        </w:rPr>
+        <w:t>. Рассмотрим основные этапы эволюции языковых моделей.</w:t>
+      </w:r>
+    </w:p>
+    <w:p>
+      <w:pPr>
+        <w:pStyle w:val="3"/>
+      </w:pPr>
+      <w:r>
+        <w:t>Ранние этапы: статистические языковые модели</w:t>
+      </w:r>
+    </w:p>
+    <w:p>
+      <w:pPr>
+        <w:rPr>
+          <w:sz w:val="28"/>
+          <w:szCs w:val="28"/>
+        </w:rPr>
+      </w:pPr>
+      <w:r>
+        <w:rPr>
+          <w:sz w:val="28"/>
+          <w:szCs w:val="28"/>
+        </w:rPr>
+        <w:t xml:space="preserve">В начале </w:t>
+      </w:r>
+      <w:r>
+        <w:rPr>
+          <w:sz w:val="28"/>
+          <w:szCs w:val="28"/>
+          <w:lang w:val="en-US"/>
+        </w:rPr>
+        <w:t>XX</w:t>
+      </w:r>
+      <w:r>
+        <w:rPr>
+          <w:sz w:val="28"/>
+          <w:szCs w:val="28"/>
+        </w:rPr>
+        <w:t xml:space="preserve"> века зародились первые идеи о моделировании естественного языка при помощи математики, однако только с развитием компьютеров в середине </w:t>
+      </w:r>
+      <w:r>
+        <w:rPr>
+          <w:sz w:val="28"/>
+          <w:szCs w:val="28"/>
+          <w:lang w:val="en-US"/>
+        </w:rPr>
+        <w:t>XX</w:t>
+      </w:r>
+      <w:r>
+        <w:rPr>
+          <w:sz w:val="28"/>
+          <w:szCs w:val="28"/>
+        </w:rPr>
+        <w:t xml:space="preserve"> века стало возможно реализовать эти идеи на практике. </w:t>
+      </w:r>
+    </w:p>
+    <w:p>
+      <w:pPr>
+        <w:pStyle w:val="4"/>
+      </w:pPr>
+      <w:r>
+        <w:rPr>
+          <w:lang w:val="en-US"/>
+        </w:rPr>
+        <w:t>N</w:t>
+      </w:r>
+      <w:r>
+        <w:t>-</w:t>
+      </w:r>
+      <w:proofErr w:type="spellStart"/>
+      <w:r>
+        <w:t>граммные</w:t>
+      </w:r>
+      <w:proofErr w:type="spellEnd"/>
+      <w:r>
+        <w:t xml:space="preserve"> модели (1950-1970-е годы)</w:t>
+      </w:r>
+    </w:p>
+    <w:p>
+      <w:pPr>
+        <w:rPr>
+          <w:sz w:val="28"/>
+          <w:szCs w:val="28"/>
+        </w:rPr>
+      </w:pPr>
+      <w:r>
+        <w:rPr>
+          <w:sz w:val="28"/>
+          <w:szCs w:val="28"/>
+        </w:rPr>
+        <w:t xml:space="preserve">Одной из первых попыток моделировать языки стали </w:t>
+      </w:r>
+      <w:r>
+        <w:rPr>
+          <w:sz w:val="28"/>
+          <w:szCs w:val="28"/>
+          <w:lang w:val="en-US"/>
+        </w:rPr>
+        <w:t>N</w:t>
+      </w:r>
+      <w:r>
+        <w:rPr>
+          <w:sz w:val="28"/>
+          <w:szCs w:val="28"/>
+        </w:rPr>
+        <w:t>-</w:t>
+      </w:r>
+      <w:proofErr w:type="spellStart"/>
+      <w:r>
+        <w:rPr>
+          <w:sz w:val="28"/>
+          <w:szCs w:val="28"/>
+        </w:rPr>
+        <w:t>граммные</w:t>
+      </w:r>
+      <w:proofErr w:type="spellEnd"/>
+      <w:r>
+        <w:rPr>
+          <w:sz w:val="28"/>
+          <w:szCs w:val="28"/>
+        </w:rPr>
+        <w:t xml:space="preserve"> модели, также известные как статистически модели. Такие модели анализируют последовательность слов и рассчитывают вероятность появления каждого слова на основе предыдущих. Например, вероятность слова в </w:t>
+      </w:r>
+      <w:proofErr w:type="spellStart"/>
+      <w:r>
+        <w:rPr>
+          <w:sz w:val="28"/>
+          <w:szCs w:val="28"/>
+        </w:rPr>
+        <w:t>триграммной</w:t>
+      </w:r>
+      <w:proofErr w:type="spellEnd"/>
+      <w:r>
+        <w:rPr>
+          <w:sz w:val="28"/>
+          <w:szCs w:val="28"/>
+        </w:rPr>
+        <w:t xml:space="preserve"> модели рассчитывается на основе двух предыдущих слов.</w:t>
+      </w:r>
+    </w:p>
+    <w:p>
+      <w:pPr>
+        <w:rPr>
+          <w:sz w:val="28"/>
+          <w:szCs w:val="28"/>
+        </w:rPr>
+      </w:pPr>
+      <w:r>
+        <w:rPr>
+          <w:sz w:val="28"/>
+          <w:szCs w:val="28"/>
+        </w:rPr>
+        <w:t xml:space="preserve">Основные преимущества и недостатки данной модели представлены в таблице 1. Несмотря на то, что модель действительно простая в реализации и дешевая по ресурсам, недостатки, не позволяющие воспринимать контекст больше, чем </w:t>
+      </w:r>
+      <w:r>
+        <w:rPr>
+          <w:sz w:val="28"/>
+          <w:szCs w:val="28"/>
+          <w:lang w:val="en-US"/>
+        </w:rPr>
+        <w:t>N</w:t>
+      </w:r>
+      <w:r>
+        <w:rPr>
+          <w:sz w:val="28"/>
+          <w:szCs w:val="28"/>
+        </w:rPr>
+        <w:t xml:space="preserve"> слов, а также использование только самых часто-встречаемых слов, оказались главными ограничениями. Из-за этих факторов </w:t>
+      </w:r>
+      <w:r>
+        <w:rPr>
+          <w:sz w:val="28"/>
+          <w:szCs w:val="28"/>
+          <w:lang w:val="en-US"/>
+        </w:rPr>
+        <w:t>N</w:t>
+      </w:r>
+      <w:r>
+        <w:rPr>
+          <w:sz w:val="28"/>
+          <w:szCs w:val="28"/>
+        </w:rPr>
+        <w:t>-</w:t>
+      </w:r>
+      <w:proofErr w:type="spellStart"/>
+      <w:r>
+        <w:rPr>
+          <w:sz w:val="28"/>
+          <w:szCs w:val="28"/>
+        </w:rPr>
+        <w:t>граммные</w:t>
+      </w:r>
+      <w:proofErr w:type="spellEnd"/>
+      <w:r>
+        <w:rPr>
+          <w:sz w:val="28"/>
+          <w:szCs w:val="28"/>
+        </w:rPr>
+        <w:t xml:space="preserve"> модели использовались, в основном, только в авто-дополнении текста, также известное как Т9. </w:t>
+      </w:r>
+    </w:p>
+    <w:tbl>
+      <w:tblPr>
+        <w:tblStyle w:val="ad"/>
+        <w:tblW w:w="0" w:type="auto"/>
+        <w:tblLook w:val="04A0" w:firstRow="1" w:lastRow="0" w:firstColumn="1" w:lastColumn="0" w:noHBand="0" w:noVBand="1"/>
+      </w:tblPr>
+      <w:tblGrid>
+        <w:gridCol w:w="4672"/>
+        <w:gridCol w:w="4673"/>
+      </w:tblGrid>
+      <w:tr>
+        <w:tc>
+          <w:tcPr>
+            <w:tcW w:w="4672" w:type="dxa"/>
+          </w:tcPr>
+          <w:p>
+            <w:pPr>
+              <w:rPr>
+                <w:sz w:val="28"/>
+                <w:szCs w:val="28"/>
+              </w:rPr>
+            </w:pPr>
+            <w:r>
+              <w:rPr>
+                <w:sz w:val="28"/>
+                <w:szCs w:val="28"/>
+              </w:rPr>
+              <w:t>Преимущества</w:t>
+            </w:r>
+          </w:p>
+        </w:tc>
+        <w:tc>
+          <w:tcPr>
+            <w:tcW w:w="4673" w:type="dxa"/>
+          </w:tcPr>
+          <w:p>
+            <w:pPr>
+              <w:rPr>
+                <w:sz w:val="28"/>
+                <w:szCs w:val="28"/>
+              </w:rPr>
+            </w:pPr>
+            <w:r>
+              <w:rPr>
+                <w:sz w:val="28"/>
+                <w:szCs w:val="28"/>
+              </w:rPr>
+              <w:t>Недостатки</w:t>
+            </w:r>
+          </w:p>
+        </w:tc>
+      </w:tr>
+      <w:tr>
+        <w:tc>
+          <w:tcPr>
+            <w:tcW w:w="4672" w:type="dxa"/>
+          </w:tcPr>
+          <w:p>
+            <w:pPr>
+              <w:rPr>
+                <w:sz w:val="28"/>
+                <w:szCs w:val="28"/>
+              </w:rPr>
+            </w:pPr>
+            <w:r>
+              <w:rPr>
+                <w:sz w:val="28"/>
+                <w:szCs w:val="28"/>
+              </w:rPr>
+              <w:t>Простота реализации</w:t>
+            </w:r>
+          </w:p>
+        </w:tc>
+        <w:tc>
+          <w:tcPr>
+            <w:tcW w:w="4673" w:type="dxa"/>
+          </w:tcPr>
+          <w:p>
+            <w:pPr>
+              <w:rPr>
+                <w:sz w:val="28"/>
+                <w:szCs w:val="28"/>
+              </w:rPr>
+            </w:pPr>
+            <w:r>
+              <w:rPr>
+                <w:sz w:val="28"/>
+                <w:szCs w:val="28"/>
+              </w:rPr>
+              <w:t>Ограниченность контекста</w:t>
+            </w:r>
+          </w:p>
+        </w:tc>
+      </w:tr>
+      <w:tr>
+        <w:tc>
+          <w:tcPr>
+            <w:tcW w:w="4672" w:type="dxa"/>
+          </w:tcPr>
+          <w:p>
+            <w:pPr>
+              <w:rPr>
+                <w:sz w:val="28"/>
+                <w:szCs w:val="28"/>
+              </w:rPr>
+            </w:pPr>
+            <w:r>
+              <w:rPr>
+                <w:sz w:val="28"/>
+                <w:szCs w:val="28"/>
+              </w:rPr>
+              <w:t>Скорость работы</w:t>
+            </w:r>
+          </w:p>
+        </w:tc>
+        <w:tc>
+          <w:tcPr>
+            <w:tcW w:w="4673" w:type="dxa"/>
+          </w:tcPr>
+          <w:p>
+            <w:pPr>
+              <w:keepNext/>
+              <w:rPr>
+                <w:sz w:val="28"/>
+                <w:szCs w:val="28"/>
+              </w:rPr>
+            </w:pPr>
+            <w:r>
+              <w:rPr>
+                <w:sz w:val="28"/>
+                <w:szCs w:val="28"/>
+              </w:rPr>
+              <w:t>Генерация редких последовательностей слов</w:t>
+            </w:r>
+          </w:p>
+        </w:tc>
+      </w:tr>
+    </w:tbl>
+    <w:p>
+      <w:pPr>
+        <w:pStyle w:val="ae"/>
+        <w:rPr>
+          <w:sz w:val="28"/>
+          <w:szCs w:val="28"/>
+        </w:rPr>
+      </w:pPr>
+      <w:r>
+        <w:rPr>
+          <w:sz w:val="28"/>
+          <w:szCs w:val="28"/>
+        </w:rPr>
+        <w:t xml:space="preserve">Таблица </w:t>
+      </w:r>
+      <w:r>
+        <w:rPr>
+          <w:sz w:val="28"/>
+          <w:szCs w:val="28"/>
+        </w:rPr>
+        <w:fldChar w:fldCharType="begin"/>
+      </w:r>
+      <w:r>
+        <w:rPr>
+          <w:sz w:val="28"/>
+          <w:szCs w:val="28"/>
+        </w:rPr>
+        <w:instrText xml:space="preserve"> SEQ Таблица \* ARABIC </w:instrText>
+      </w:r>
+      <w:r>
+        <w:rPr>
+          <w:sz w:val="28"/>
+          <w:szCs w:val="28"/>
+        </w:rPr>
+        <w:fldChar w:fldCharType="separate"/>
+      </w:r>
+      <w:r>
+        <w:rPr>
+          <w:noProof/>
+          <w:sz w:val="28"/>
+          <w:szCs w:val="28"/>
+        </w:rPr>
+        <w:t>1</w:t>
+      </w:r>
+      <w:r>
+        <w:rPr>
+          <w:sz w:val="28"/>
+          <w:szCs w:val="28"/>
+        </w:rPr>
+        <w:fldChar w:fldCharType="end"/>
+      </w:r>
+    </w:p>
+    <w:p>
+      <w:pPr>
+        <w:pStyle w:val="4"/>
+      </w:pPr>
+      <w:r>
+        <w:t>Модели на основе скрытых марковских процессов</w:t>
+      </w:r>
+    </w:p>
+    <w:p>
+      <w:pPr>
+        <w:rPr>
+          <w:sz w:val="28"/>
+          <w:szCs w:val="28"/>
+        </w:rPr>
+      </w:pPr>
+      <w:r>
+        <w:rPr>
+          <w:sz w:val="28"/>
+          <w:szCs w:val="28"/>
+        </w:rPr>
+        <w:t>В 1970–1980-х годах в обработке текста начали использовать скрытые марковские модели, которые рассматривали текст как последовательность состояний. HMM оказались полезными для задач, таких как распознавание речи и разметка текста.</w:t>
+      </w:r>
+    </w:p>
+    <w:p>
+      <w:pPr>
+        <w:rPr>
+          <w:sz w:val="28"/>
+          <w:szCs w:val="28"/>
+        </w:rPr>
+      </w:pPr>
+      <w:r>
+        <w:rPr>
+          <w:sz w:val="28"/>
+          <w:szCs w:val="28"/>
+        </w:rPr>
+        <w:t>Скрытые марковские модели (</w:t>
+      </w:r>
+      <w:proofErr w:type="spellStart"/>
+      <w:r>
+        <w:rPr>
+          <w:sz w:val="28"/>
+          <w:szCs w:val="28"/>
+        </w:rPr>
+        <w:t>Hidden</w:t>
+      </w:r>
+      <w:proofErr w:type="spellEnd"/>
+      <w:r>
+        <w:rPr>
+          <w:sz w:val="28"/>
+          <w:szCs w:val="28"/>
+        </w:rPr>
+        <w:t xml:space="preserve"> </w:t>
+      </w:r>
+      <w:proofErr w:type="spellStart"/>
+      <w:r>
+        <w:rPr>
+          <w:sz w:val="28"/>
+          <w:szCs w:val="28"/>
+        </w:rPr>
+        <w:t>Markov</w:t>
+      </w:r>
+      <w:proofErr w:type="spellEnd"/>
+      <w:r>
+        <w:rPr>
+          <w:sz w:val="28"/>
+          <w:szCs w:val="28"/>
+        </w:rPr>
+        <w:t xml:space="preserve"> </w:t>
+      </w:r>
+      <w:proofErr w:type="spellStart"/>
+      <w:r>
+        <w:rPr>
+          <w:sz w:val="28"/>
+          <w:szCs w:val="28"/>
+        </w:rPr>
+        <w:t>Models</w:t>
+      </w:r>
+      <w:proofErr w:type="spellEnd"/>
+      <w:r>
+        <w:rPr>
+          <w:sz w:val="28"/>
+          <w:szCs w:val="28"/>
+        </w:rPr>
+        <w:t>, HMM) основаны на статистическом подходе к моделированию последовательностей данных, где наблюдаемые события зависят от скрытых (латентных) состояний, которые эволюционируют согласно марковскому процессу первого порядка. Принцип действия HMM заключается в следующем:</w:t>
+      </w:r>
+    </w:p>
+    <w:p>
+      <w:pPr>
+        <w:pStyle w:val="a7"/>
+        <w:numPr>
+          <w:ilvl w:val="0"/>
+          <w:numId w:val="2"/>
+        </w:numPr>
+        <w:rPr>
+          <w:sz w:val="28"/>
+          <w:szCs w:val="28"/>
+        </w:rPr>
+      </w:pPr>
+      <w:r>
+        <w:rPr>
+          <w:sz w:val="28"/>
+          <w:szCs w:val="28"/>
+        </w:rPr>
+        <w:t xml:space="preserve">Марковское свойство скрытых состояний: Последовательность скрытых состояний </w:t>
+      </w:r>
+      <m:oMath>
+        <m:r>
+          <w:rPr>
+            <w:rFonts w:ascii="Cambria Math" w:hAnsi="Cambria Math"/>
+            <w:sz w:val="28"/>
+            <w:szCs w:val="28"/>
+          </w:rPr>
+          <m:t>S</m:t>
+        </m:r>
+        <m:r>
+          <w:rPr>
+            <w:rFonts w:ascii="Cambria Math" w:hAnsi="Cambria Math"/>
+            <w:sz w:val="28"/>
+            <w:szCs w:val="28"/>
+          </w:rPr>
+          <m:t>=</m:t>
+        </m:r>
+        <m:d>
+          <m:dPr>
+            <m:begChr m:val="{"/>
+            <m:endChr m:val="|"/>
+            <m:ctrlPr>
+              <w:rPr>
+                <w:rFonts w:ascii="Cambria Math" w:hAnsi="Cambria Math"/>
+                <w:i/>
+                <w:sz w:val="28"/>
+                <w:szCs w:val="28"/>
+              </w:rPr>
+            </m:ctrlPr>
+          </m:dPr>
+          <m:e>
+            <m:d>
+              <m:dPr>
+                <m:ctrlPr>
+                  <w:rPr>
+                    <w:rFonts w:ascii="Cambria Math" w:hAnsi="Cambria Math"/>
+                    <w:i/>
+                    <w:sz w:val="28"/>
+                    <w:szCs w:val="28"/>
+                  </w:rPr>
+                </m:ctrlPr>
+              </m:dPr>
+              <m:e>
+                <m:sSub>
+                  <m:sSubPr>
+                    <m:ctrlPr>
+                      <w:rPr>
+                        <w:rFonts w:ascii="Cambria Math" w:hAnsi="Cambria Math"/>
+                        <w:i/>
+                        <w:sz w:val="28"/>
+                        <w:szCs w:val="28"/>
+                      </w:rPr>
+                    </m:ctrlPr>
+                  </m:sSubPr>
+                  <m:e>
+                    <m:r>
+                      <w:rPr>
+                        <w:rFonts w:ascii="Cambria Math" w:hAnsi="Cambria Math"/>
+                        <w:sz w:val="28"/>
+                        <w:szCs w:val="28"/>
+                      </w:rPr>
+                      <m:t>s</m:t>
+                    </m:r>
+                  </m:e>
+                  <m:sub>
+                    <m:r>
+                      <w:rPr>
+                        <w:rFonts w:ascii="Cambria Math" w:hAnsi="Cambria Math"/>
+                        <w:sz w:val="28"/>
+                        <w:szCs w:val="28"/>
+                      </w:rPr>
+                      <m:t>1</m:t>
+                    </m:r>
+                  </m:sub>
+                </m:sSub>
+                <m:r>
+                  <w:rPr>
+                    <w:rFonts w:ascii="Cambria Math" w:hAnsi="Cambria Math"/>
+                    <w:sz w:val="28"/>
+                    <w:szCs w:val="28"/>
+                  </w:rPr>
+                  <m:t>,</m:t>
+                </m:r>
+                <m:sSub>
+                  <m:sSubPr>
+                    <m:ctrlPr>
+                      <w:rPr>
+                        <w:rFonts w:ascii="Cambria Math" w:hAnsi="Cambria Math"/>
+                        <w:i/>
+                        <w:sz w:val="28"/>
+                        <w:szCs w:val="28"/>
+                      </w:rPr>
+                    </m:ctrlPr>
+                  </m:sSubPr>
+                  <m:e>
+                    <m:r>
+                      <w:rPr>
+                        <w:rFonts w:ascii="Cambria Math" w:hAnsi="Cambria Math"/>
+                        <w:sz w:val="28"/>
+                        <w:szCs w:val="28"/>
+                      </w:rPr>
+                      <m:t>s</m:t>
+                    </m:r>
+                  </m:e>
+                  <m:sub>
+                    <m:r>
+                      <w:rPr>
+                        <w:rFonts w:ascii="Cambria Math" w:hAnsi="Cambria Math"/>
+                        <w:sz w:val="28"/>
+                        <w:szCs w:val="28"/>
+                      </w:rPr>
+                      <m:t>2</m:t>
+                    </m:r>
+                  </m:sub>
+                </m:sSub>
+                <m:r>
+                  <w:rPr>
+                    <w:rFonts w:ascii="Cambria Math" w:hAnsi="Cambria Math"/>
+                    <w:sz w:val="28"/>
+                    <w:szCs w:val="28"/>
+                  </w:rPr>
+                  <m:t>,</m:t>
+                </m:r>
+                <m:r>
+                  <w:rPr>
+                    <w:rFonts w:ascii="Cambria Math" w:hAnsi="Cambria Math"/>
+                    <w:sz w:val="28"/>
+                    <w:szCs w:val="28"/>
+                  </w:rPr>
+                  <m:t>…</m:t>
+                </m:r>
+                <m:r>
+                  <w:rPr>
+                    <w:rFonts w:ascii="Cambria Math" w:hAnsi="Cambria Math"/>
+                    <w:sz w:val="28"/>
+                    <w:szCs w:val="28"/>
+                  </w:rPr>
+                  <m:t>,</m:t>
+                </m:r>
+                <m:r>
+                  <w:rPr>
+                    <w:rFonts w:ascii="Cambria Math" w:hAnsi="Cambria Math"/>
+                    <w:sz w:val="28"/>
+                    <w:szCs w:val="28"/>
+                  </w:rPr>
+                  <m:t xml:space="preserve"> </m:t>
+                </m:r>
+                <m:sSub>
+                  <m:sSubPr>
+                    <m:ctrlPr>
+                      <w:rPr>
+                        <w:rFonts w:ascii="Cambria Math" w:hAnsi="Cambria Math"/>
+                        <w:i/>
+                        <w:sz w:val="28"/>
+                        <w:szCs w:val="28"/>
+                      </w:rPr>
+                    </m:ctrlPr>
+                  </m:sSubPr>
+                  <m:e>
+                    <m:r>
+                      <w:rPr>
+                        <w:rFonts w:ascii="Cambria Math" w:hAnsi="Cambria Math"/>
+                        <w:sz w:val="28"/>
+                        <w:szCs w:val="28"/>
+                      </w:rPr>
+                      <m:t>s</m:t>
+                    </m:r>
+                  </m:e>
+                  <m:sub>
+                    <m:r>
+                      <w:rPr>
+                        <w:rFonts w:ascii="Cambria Math" w:hAnsi="Cambria Math"/>
+                        <w:sz w:val="28"/>
+                        <w:szCs w:val="28"/>
+                      </w:rPr>
+                      <m:t>t</m:t>
+                    </m:r>
+                  </m:sub>
+                </m:sSub>
+              </m:e>
+            </m:d>
+            <m:r>
+              <w:rPr>
+                <w:rFonts w:ascii="Cambria Math" w:hAnsi="Cambria Math"/>
+                <w:sz w:val="28"/>
+                <w:szCs w:val="28"/>
+              </w:rPr>
+              <m:t xml:space="preserve"> </m:t>
+            </m:r>
+          </m:e>
+        </m:d>
+        <m:r>
+          <w:rPr>
+            <w:rFonts w:ascii="Cambria Math" w:hAnsi="Cambria Math"/>
+            <w:sz w:val="28"/>
+            <w:szCs w:val="28"/>
+          </w:rPr>
+          <m:t xml:space="preserve"> P</m:t>
+        </m:r>
+        <m:d>
+          <m:dPr>
+            <m:ctrlPr>
+              <w:rPr>
+                <w:rFonts w:ascii="Cambria Math" w:hAnsi="Cambria Math"/>
+                <w:i/>
+                <w:sz w:val="28"/>
+                <w:szCs w:val="28"/>
+              </w:rPr>
+            </m:ctrlPr>
+          </m:dPr>
+          <m:e>
+            <m:sSub>
+              <m:sSubPr>
+                <m:ctrlPr>
+                  <w:rPr>
+                    <w:rFonts w:ascii="Cambria Math" w:hAnsi="Cambria Math"/>
+                    <w:i/>
+                    <w:sz w:val="28"/>
+                    <w:szCs w:val="28"/>
+                  </w:rPr>
+                </m:ctrlPr>
+              </m:sSubPr>
+              <m:e>
+                <m:r>
+                  <w:rPr>
+                    <w:rFonts w:ascii="Cambria Math" w:hAnsi="Cambria Math"/>
+                    <w:sz w:val="28"/>
+                    <w:szCs w:val="28"/>
+                  </w:rPr>
+                  <m:t>s</m:t>
+                </m:r>
+              </m:e>
+              <m:sub>
+                <m:r>
+                  <w:rPr>
+                    <w:rFonts w:ascii="Cambria Math" w:hAnsi="Cambria Math"/>
+                    <w:sz w:val="28"/>
+                    <w:szCs w:val="28"/>
+                    <w:lang w:val="en-US"/>
+                  </w:rPr>
+                  <m:t>t</m:t>
+                </m:r>
+              </m:sub>
+            </m:sSub>
+            <m:d>
+              <m:dPr>
+                <m:begChr m:val="|"/>
+                <m:endChr m:val="|"/>
+                <m:ctrlPr>
+                  <w:rPr>
+                    <w:rFonts w:ascii="Cambria Math" w:hAnsi="Cambria Math"/>
+                    <w:i/>
+                    <w:sz w:val="28"/>
+                    <w:szCs w:val="28"/>
+                  </w:rPr>
+                </m:ctrlPr>
+              </m:dPr>
+              <m:e>
+                <m:sSub>
+                  <m:sSubPr>
+                    <m:ctrlPr>
+                      <w:rPr>
+                        <w:rFonts w:ascii="Cambria Math" w:hAnsi="Cambria Math"/>
+                        <w:i/>
+                        <w:sz w:val="28"/>
+                        <w:szCs w:val="28"/>
+                      </w:rPr>
+                    </m:ctrlPr>
+                  </m:sSubPr>
+                  <m:e>
+                    <m:r>
+                      <w:rPr>
+                        <w:rFonts w:ascii="Cambria Math" w:hAnsi="Cambria Math"/>
+                        <w:sz w:val="28"/>
+                        <w:szCs w:val="28"/>
+                      </w:rPr>
+                      <m:t>s</m:t>
+                    </m:r>
+                  </m:e>
+                  <m:sub>
+                    <m:r>
+                      <w:rPr>
+                        <w:rFonts w:ascii="Cambria Math" w:hAnsi="Cambria Math"/>
+                        <w:sz w:val="28"/>
+                        <w:szCs w:val="28"/>
+                      </w:rPr>
+                      <m:t>t</m:t>
+                    </m:r>
+                    <m:r>
+                      <w:rPr>
+                        <w:rFonts w:ascii="Cambria Math" w:hAnsi="Cambria Math"/>
+                        <w:sz w:val="28"/>
+                        <w:szCs w:val="28"/>
+                      </w:rPr>
+                      <m:t>-</m:t>
+                    </m:r>
+                    <m:r>
+                      <w:rPr>
+                        <w:rFonts w:ascii="Cambria Math" w:hAnsi="Cambria Math"/>
+                        <w:sz w:val="28"/>
+                        <w:szCs w:val="28"/>
+                      </w:rPr>
+                      <m:t>1</m:t>
+                    </m:r>
+                  </m:sub>
+                </m:sSub>
+              </m:e>
+            </m:d>
+            <m:sSub>
+              <m:sSubPr>
+                <m:ctrlPr>
+                  <w:rPr>
+                    <w:rFonts w:ascii="Cambria Math" w:hAnsi="Cambria Math"/>
+                    <w:i/>
+                    <w:sz w:val="28"/>
+                    <w:szCs w:val="28"/>
+                  </w:rPr>
+                </m:ctrlPr>
+              </m:sSubPr>
+              <m:e>
+                <m:r>
+                  <w:rPr>
+                    <w:rFonts w:ascii="Cambria Math" w:hAnsi="Cambria Math"/>
+                    <w:sz w:val="28"/>
+                    <w:szCs w:val="28"/>
+                  </w:rPr>
+                  <m:t>s</m:t>
+                </m:r>
+              </m:e>
+              <m:sub>
+                <m:r>
+                  <w:rPr>
+                    <w:rFonts w:ascii="Cambria Math" w:hAnsi="Cambria Math"/>
+                    <w:sz w:val="28"/>
+                    <w:szCs w:val="28"/>
+                  </w:rPr>
+                  <m:t>t</m:t>
+                </m:r>
+                <m:r>
+                  <w:rPr>
+                    <w:rFonts w:ascii="Cambria Math" w:hAnsi="Cambria Math"/>
+                    <w:sz w:val="28"/>
+                    <w:szCs w:val="28"/>
+                  </w:rPr>
+                  <m:t>-</m:t>
+                </m:r>
+                <m:r>
+                  <w:rPr>
+                    <w:rFonts w:ascii="Cambria Math" w:hAnsi="Cambria Math"/>
+                    <w:sz w:val="28"/>
+                    <w:szCs w:val="28"/>
+                  </w:rPr>
+                  <m:t>2</m:t>
+                </m:r>
+              </m:sub>
+            </m:sSub>
+            <m:r>
+              <w:rPr>
+                <w:rFonts w:ascii="Cambria Math" w:hAnsi="Cambria Math"/>
+                <w:sz w:val="28"/>
+                <w:szCs w:val="28"/>
+              </w:rPr>
+              <m:t>|</m:t>
+            </m:r>
+            <m:r>
+              <w:rPr>
+                <w:rFonts w:ascii="Cambria Math" w:hAnsi="Cambria Math"/>
+                <w:sz w:val="28"/>
+                <w:szCs w:val="28"/>
+              </w:rPr>
+              <m:t xml:space="preserve"> </m:t>
+            </m:r>
+            <m:r>
+              <w:rPr>
+                <w:rFonts w:ascii="Cambria Math" w:hAnsi="Cambria Math"/>
+                <w:sz w:val="28"/>
+                <w:szCs w:val="28"/>
+              </w:rPr>
+              <m:t>…</m:t>
+            </m:r>
+          </m:e>
+        </m:d>
+        <m:r>
+          <w:rPr>
+            <w:rFonts w:ascii="Cambria Math" w:hAnsi="Cambria Math"/>
+            <w:sz w:val="28"/>
+            <w:szCs w:val="28"/>
+          </w:rPr>
+          <m:t>=P</m:t>
+        </m:r>
+        <m:r>
+          <w:rPr>
+            <w:rFonts w:ascii="Cambria Math" w:hAnsi="Cambria Math"/>
+            <w:sz w:val="28"/>
+            <w:szCs w:val="28"/>
+          </w:rPr>
+          <m:t>(</m:t>
+        </m:r>
+        <m:sSub>
+          <m:sSubPr>
+            <m:ctrlPr>
+              <w:rPr>
+                <w:rFonts w:ascii="Cambria Math" w:hAnsi="Cambria Math"/>
+                <w:i/>
+                <w:sz w:val="28"/>
+                <w:szCs w:val="28"/>
+              </w:rPr>
+            </m:ctrlPr>
+          </m:sSubPr>
+          <m:e>
+            <m:r>
+              <w:rPr>
+                <w:rFonts w:ascii="Cambria Math" w:hAnsi="Cambria Math"/>
+                <w:sz w:val="28"/>
+                <w:szCs w:val="28"/>
+              </w:rPr>
+              <m:t>s</m:t>
+            </m:r>
+          </m:e>
+          <m:sub>
+            <m:r>
+              <w:rPr>
+                <w:rFonts w:ascii="Cambria Math" w:hAnsi="Cambria Math"/>
+                <w:sz w:val="28"/>
+                <w:szCs w:val="28"/>
+                <w:lang w:val="en-US"/>
+              </w:rPr>
+              <m:t>t</m:t>
+            </m:r>
+          </m:sub>
+        </m:sSub>
+        <m:r>
+          <w:rPr>
+            <w:rFonts w:ascii="Cambria Math" w:hAnsi="Cambria Math"/>
+            <w:sz w:val="28"/>
+            <w:szCs w:val="28"/>
+          </w:rPr>
+          <m:t>|</m:t>
+        </m:r>
+        <m:sSub>
+          <m:sSubPr>
+            <m:ctrlPr>
+              <w:rPr>
+                <w:rFonts w:ascii="Cambria Math" w:hAnsi="Cambria Math"/>
+                <w:i/>
+                <w:sz w:val="28"/>
+                <w:szCs w:val="28"/>
+              </w:rPr>
+            </m:ctrlPr>
+          </m:sSubPr>
+          <m:e>
+            <m:r>
+              <w:rPr>
+                <w:rFonts w:ascii="Cambria Math" w:hAnsi="Cambria Math"/>
+                <w:sz w:val="28"/>
+                <w:szCs w:val="28"/>
+                <w:lang w:val="en-US"/>
+              </w:rPr>
+              <m:t>s</m:t>
+            </m:r>
+          </m:e>
+          <m:sub>
+            <m:r>
+              <w:rPr>
+                <w:rFonts w:ascii="Cambria Math" w:hAnsi="Cambria Math"/>
+                <w:sz w:val="28"/>
+                <w:szCs w:val="28"/>
+              </w:rPr>
+              <m:t>t</m:t>
+            </m:r>
+            <m:r>
+              <w:rPr>
+                <w:rFonts w:ascii="Cambria Math" w:hAnsi="Cambria Math"/>
+                <w:sz w:val="28"/>
+                <w:szCs w:val="28"/>
+              </w:rPr>
+              <m:t>-</m:t>
+            </m:r>
+            <m:r>
+              <w:rPr>
+                <w:rFonts w:ascii="Cambria Math" w:hAnsi="Cambria Math"/>
+                <w:sz w:val="28"/>
+                <w:szCs w:val="28"/>
+              </w:rPr>
+              <m:t>1</m:t>
+            </m:r>
+          </m:sub>
+        </m:sSub>
+        <m:r>
+          <w:rPr>
+            <w:rFonts w:ascii="Cambria Math" w:hAnsi="Cambria Math"/>
+            <w:sz w:val="28"/>
+            <w:szCs w:val="28"/>
+          </w:rPr>
+          <m:t>)}</m:t>
+        </m:r>
+      </m:oMath>
+      <w:r>
+        <w:rPr>
+          <w:rFonts w:eastAsiaTheme="minorEastAsia"/>
+          <w:sz w:val="28"/>
+          <w:szCs w:val="28"/>
+        </w:rPr>
+        <w:t>. Т.е.</w:t>
+      </w:r>
+      <w:r>
+        <w:rPr>
+          <w:rFonts w:eastAsiaTheme="minorEastAsia"/>
+          <w:sz w:val="28"/>
+          <w:szCs w:val="28"/>
+        </w:rPr>
+        <w:t xml:space="preserve"> </w:t>
+      </w:r>
+      <m:oMath>
+        <m:sSub>
+          <m:sSubPr>
+            <m:ctrlPr>
+              <w:rPr>
+                <w:rFonts w:ascii="Cambria Math" w:eastAsiaTheme="minorEastAsia" w:hAnsi="Cambria Math"/>
+                <w:i/>
+                <w:sz w:val="28"/>
+                <w:szCs w:val="28"/>
+                <w:lang w:val="en-US"/>
+              </w:rPr>
+            </m:ctrlPr>
+          </m:sSubPr>
+          <m:e>
+            <m:r>
+              <m:rPr>
+                <m:sty m:val="p"/>
+              </m:rPr>
+              <w:rPr>
+                <w:rFonts w:ascii="Cambria Math" w:eastAsiaTheme="minorEastAsia" w:hAnsi="Cambria Math"/>
+                <w:sz w:val="28"/>
+                <w:szCs w:val="28"/>
+              </w:rPr>
+              <m:t>s</m:t>
+            </m:r>
+            <m:ctrlPr>
+              <w:rPr>
+                <w:rFonts w:ascii="Cambria Math" w:eastAsiaTheme="minorEastAsia" w:hAnsi="Cambria Math"/>
+                <w:sz w:val="28"/>
+                <w:szCs w:val="28"/>
+              </w:rPr>
+            </m:ctrlPr>
+          </m:e>
+          <m:sub>
+            <m:r>
+              <w:rPr>
+                <w:rFonts w:ascii="Cambria Math" w:eastAsiaTheme="minorEastAsia" w:hAnsi="Cambria Math"/>
+                <w:sz w:val="28"/>
+                <w:szCs w:val="28"/>
+                <w:lang w:val="en-US"/>
+              </w:rPr>
+              <m:t>t</m:t>
+            </m:r>
+          </m:sub>
+        </m:sSub>
+      </m:oMath>
+      <w:r>
+        <w:rPr>
+          <w:rFonts w:eastAsiaTheme="minorEastAsia"/>
+          <w:sz w:val="28"/>
+          <w:szCs w:val="28"/>
+        </w:rPr>
+        <w:t xml:space="preserve"> </w:t>
+      </w:r>
+      <w:r>
+        <w:rPr>
+          <w:sz w:val="28"/>
+          <w:szCs w:val="28"/>
+        </w:rPr>
+        <w:t>удовлетворяет марковскому свойству, где вероятность перехода в следующее состояние зависит только от текущего состояния</w:t>
+      </w:r>
+      <w:r>
+        <w:rPr>
+          <w:sz w:val="28"/>
+          <w:szCs w:val="28"/>
+        </w:rPr>
+        <w:t>.</w:t>
+      </w:r>
+    </w:p>
+    <w:p>
+      <w:pPr>
+        <w:pStyle w:val="a7"/>
+        <w:numPr>
+          <w:ilvl w:val="0"/>
+          <w:numId w:val="2"/>
+        </w:numPr>
+        <w:rPr>
+          <w:sz w:val="28"/>
+          <w:szCs w:val="28"/>
+        </w:rPr>
+      </w:pPr>
+      <w:r>
+        <w:rPr>
+          <w:sz w:val="28"/>
+          <w:szCs w:val="28"/>
+        </w:rPr>
+        <w:t xml:space="preserve">Наблюдения зависят от скрытых состояний: Наблюдаемая последовательность </w:t>
+      </w:r>
+      <m:oMath>
+        <m:r>
+          <w:rPr>
+            <w:rFonts w:ascii="Cambria Math" w:hAnsi="Cambria Math"/>
+            <w:sz w:val="28"/>
+            <w:szCs w:val="28"/>
+          </w:rPr>
+          <m:t>O</m:t>
+        </m:r>
+        <m:r>
+          <w:rPr>
+            <w:rFonts w:ascii="Cambria Math" w:hAnsi="Cambria Math"/>
+            <w:sz w:val="28"/>
+            <w:szCs w:val="28"/>
+          </w:rPr>
+          <m:t>=</m:t>
+        </m:r>
+        <m:r>
+          <w:rPr>
+            <w:rFonts w:ascii="Cambria Math" w:hAnsi="Cambria Math"/>
+            <w:sz w:val="28"/>
+            <w:szCs w:val="28"/>
+          </w:rPr>
+          <m:t>{(</m:t>
+        </m:r>
+        <m:sSub>
+          <m:sSubPr>
+            <m:ctrlPr>
+              <w:rPr>
+                <w:rFonts w:ascii="Cambria Math" w:hAnsi="Cambria Math"/>
+                <w:i/>
+                <w:sz w:val="28"/>
+                <w:szCs w:val="28"/>
+              </w:rPr>
+            </m:ctrlPr>
+          </m:sSubPr>
+          <m:e>
+            <m:r>
+              <w:rPr>
+                <w:rFonts w:ascii="Cambria Math" w:hAnsi="Cambria Math"/>
+                <w:sz w:val="28"/>
+                <w:szCs w:val="28"/>
+              </w:rPr>
+              <m:t>o</m:t>
+            </m:r>
+          </m:e>
+          <m:sub>
+            <m:r>
+              <w:rPr>
+                <w:rFonts w:ascii="Cambria Math" w:hAnsi="Cambria Math"/>
+                <w:sz w:val="28"/>
+                <w:szCs w:val="28"/>
+              </w:rPr>
+              <m:t>1</m:t>
+            </m:r>
+          </m:sub>
+        </m:sSub>
+        <m:r>
+          <w:rPr>
+            <w:rFonts w:ascii="Cambria Math" w:hAnsi="Cambria Math"/>
+            <w:sz w:val="28"/>
+            <w:szCs w:val="28"/>
+          </w:rPr>
+          <m:t>,</m:t>
+        </m:r>
+        <m:sSub>
+          <m:sSubPr>
+            <m:ctrlPr>
+              <w:rPr>
+                <w:rFonts w:ascii="Cambria Math" w:hAnsi="Cambria Math"/>
+                <w:i/>
+                <w:sz w:val="28"/>
+                <w:szCs w:val="28"/>
+              </w:rPr>
+            </m:ctrlPr>
+          </m:sSubPr>
+          <m:e>
+            <m:r>
+              <w:rPr>
+                <w:rFonts w:ascii="Cambria Math" w:hAnsi="Cambria Math"/>
+                <w:sz w:val="28"/>
+                <w:szCs w:val="28"/>
+              </w:rPr>
+              <m:t>o</m:t>
+            </m:r>
+          </m:e>
+          <m:sub>
+            <m:r>
+              <w:rPr>
+                <w:rFonts w:ascii="Cambria Math" w:hAnsi="Cambria Math"/>
+                <w:sz w:val="28"/>
+                <w:szCs w:val="28"/>
+              </w:rPr>
+              <m:t>2</m:t>
+            </m:r>
+          </m:sub>
+        </m:sSub>
+        <m:r>
+          <w:rPr>
+            <w:rFonts w:ascii="Cambria Math" w:hAnsi="Cambria Math"/>
+            <w:sz w:val="28"/>
+            <w:szCs w:val="28"/>
+          </w:rPr>
+          <m:t>,</m:t>
+        </m:r>
+        <m:r>
+          <w:rPr>
+            <w:rFonts w:ascii="Cambria Math" w:hAnsi="Cambria Math"/>
+            <w:sz w:val="28"/>
+            <w:szCs w:val="28"/>
+          </w:rPr>
+          <m:t>…</m:t>
+        </m:r>
+        <m:r>
+          <w:rPr>
+            <w:rFonts w:ascii="Cambria Math" w:hAnsi="Cambria Math"/>
+            <w:sz w:val="28"/>
+            <w:szCs w:val="28"/>
+          </w:rPr>
+          <m:t>,</m:t>
+        </m:r>
+        <m:r>
+          <w:rPr>
+            <w:rFonts w:ascii="Cambria Math" w:hAnsi="Cambria Math"/>
+            <w:sz w:val="28"/>
+            <w:szCs w:val="28"/>
+          </w:rPr>
+          <m:t xml:space="preserve"> o</m:t>
+        </m:r>
+        <m:r>
+          <w:rPr>
+            <w:rFonts w:ascii="Cambria Math" w:hAnsi="Cambria Math"/>
+            <w:sz w:val="28"/>
+            <w:szCs w:val="28"/>
+          </w:rPr>
+          <m:t>_</m:t>
+        </m:r>
+        <m:r>
+          <w:rPr>
+            <w:rFonts w:ascii="Cambria Math" w:hAnsi="Cambria Math"/>
+            <w:sz w:val="28"/>
+            <w:szCs w:val="28"/>
+          </w:rPr>
+          <m:t>t</m:t>
+        </m:r>
+        <m:r>
+          <w:rPr>
+            <w:rFonts w:ascii="Cambria Math" w:hAnsi="Cambria Math"/>
+            <w:sz w:val="28"/>
+            <w:szCs w:val="28"/>
+          </w:rPr>
+          <m:t>)}</m:t>
+        </m:r>
+      </m:oMath>
+      <w:r>
+        <w:rPr>
+          <w:sz w:val="28"/>
+          <w:szCs w:val="28"/>
+        </w:rPr>
+        <w:t xml:space="preserve"> генерируется из скрытых состояний </w:t>
+      </w:r>
+      <m:oMath>
+        <m:r>
+          <w:rPr>
+            <w:rFonts w:ascii="Cambria Math" w:hAnsi="Cambria Math"/>
+            <w:sz w:val="28"/>
+            <w:szCs w:val="28"/>
+          </w:rPr>
+          <m:t>S</m:t>
+        </m:r>
+      </m:oMath>
+      <w:r>
+        <w:rPr>
+          <w:sz w:val="28"/>
+          <w:szCs w:val="28"/>
+        </w:rPr>
+        <w:t xml:space="preserve"> с вероятностями, заданными функцией эмиссии. То есть, каждое наблюдение </w:t>
+      </w:r>
+      <m:oMath>
+        <m:sSub>
+          <m:sSubPr>
+            <m:ctrlPr>
+              <w:rPr>
+                <w:rFonts w:ascii="Cambria Math" w:hAnsi="Cambria Math"/>
+                <w:i/>
+                <w:sz w:val="28"/>
+                <w:szCs w:val="28"/>
+              </w:rPr>
+            </m:ctrlPr>
+          </m:sSubPr>
+          <m:e>
+            <m:r>
+              <w:rPr>
+                <w:rFonts w:ascii="Cambria Math" w:hAnsi="Cambria Math"/>
+                <w:sz w:val="28"/>
+                <w:szCs w:val="28"/>
+              </w:rPr>
+              <m:t>o</m:t>
+            </m:r>
+          </m:e>
+          <m:sub>
+            <m:r>
+              <w:rPr>
+                <w:rFonts w:ascii="Cambria Math" w:hAnsi="Cambria Math"/>
+                <w:sz w:val="28"/>
+                <w:szCs w:val="28"/>
+              </w:rPr>
+              <m:t>t</m:t>
+            </m:r>
+          </m:sub>
+        </m:sSub>
+      </m:oMath>
+      <w:r>
+        <w:rPr>
+          <w:rFonts w:eastAsiaTheme="minorEastAsia"/>
+          <w:sz w:val="28"/>
+          <w:szCs w:val="28"/>
+        </w:rPr>
+        <w:t xml:space="preserve"> </w:t>
+      </w:r>
+      <w:r>
+        <w:rPr>
+          <w:sz w:val="28"/>
+          <w:szCs w:val="28"/>
+        </w:rPr>
+        <w:t>зависит только от текущего скрытого состояния</w:t>
+      </w:r>
+      <w:r>
+        <w:rPr>
+          <w:sz w:val="28"/>
+          <w:szCs w:val="28"/>
+        </w:rPr>
+        <w:t xml:space="preserve"> </w:t>
+      </w:r>
+      <m:oMath>
+        <m:sSub>
+          <m:sSubPr>
+            <m:ctrlPr>
+              <w:rPr>
+                <w:rFonts w:ascii="Cambria Math" w:hAnsi="Cambria Math"/>
+                <w:i/>
+                <w:sz w:val="28"/>
+                <w:szCs w:val="28"/>
+              </w:rPr>
+            </m:ctrlPr>
+          </m:sSubPr>
+          <m:e>
+            <m:r>
+              <w:rPr>
+                <w:rFonts w:ascii="Cambria Math" w:hAnsi="Cambria Math"/>
+                <w:sz w:val="28"/>
+                <w:szCs w:val="28"/>
+              </w:rPr>
+              <m:t>s</m:t>
+            </m:r>
+          </m:e>
+          <m:sub>
+            <m:r>
+              <w:rPr>
+                <w:rFonts w:ascii="Cambria Math" w:hAnsi="Cambria Math"/>
+                <w:sz w:val="28"/>
+                <w:szCs w:val="28"/>
+              </w:rPr>
+              <m:t>t</m:t>
+            </m:r>
+          </m:sub>
+        </m:sSub>
+        <m:r>
+          <w:rPr>
+            <w:rFonts w:ascii="Cambria Math" w:hAnsi="Cambria Math"/>
+            <w:sz w:val="28"/>
+            <w:szCs w:val="28"/>
+          </w:rPr>
+          <m:t>:</m:t>
+        </m:r>
+        <m:r>
+          <w:rPr>
+            <w:rFonts w:ascii="Cambria Math" w:hAnsi="Cambria Math"/>
+            <w:sz w:val="28"/>
+            <w:szCs w:val="28"/>
+            <w:lang w:val="en-US"/>
+          </w:rPr>
+          <m:t>P</m:t>
+        </m:r>
+        <m:d>
+          <m:dPr>
+            <m:ctrlPr>
+              <w:rPr>
+                <w:rFonts w:ascii="Cambria Math" w:hAnsi="Cambria Math"/>
+                <w:i/>
+                <w:sz w:val="28"/>
+                <w:szCs w:val="28"/>
+              </w:rPr>
+            </m:ctrlPr>
+          </m:dPr>
+          <m:e>
+            <m:sSub>
+              <m:sSubPr>
+                <m:ctrlPr>
+                  <w:rPr>
+                    <w:rFonts w:ascii="Cambria Math" w:hAnsi="Cambria Math"/>
+                    <w:i/>
+                    <w:sz w:val="28"/>
+                    <w:szCs w:val="28"/>
+                    <w:lang w:val="en-US"/>
+                  </w:rPr>
+                </m:ctrlPr>
+              </m:sSubPr>
+              <m:e>
+                <m:r>
+                  <w:rPr>
+                    <w:rFonts w:ascii="Cambria Math" w:hAnsi="Cambria Math"/>
+                    <w:sz w:val="28"/>
+                    <w:szCs w:val="28"/>
+                    <w:lang w:val="en-US"/>
+                  </w:rPr>
+                  <m:t>o</m:t>
+                </m:r>
+              </m:e>
+              <m:sub>
+                <m:r>
+                  <w:rPr>
+                    <w:rFonts w:ascii="Cambria Math" w:hAnsi="Cambria Math"/>
+                    <w:sz w:val="28"/>
+                    <w:szCs w:val="28"/>
+                    <w:lang w:val="en-US"/>
+                  </w:rPr>
+                  <m:t>t</m:t>
+                </m:r>
+              </m:sub>
+            </m:sSub>
+          </m:e>
+          <m:e>
+            <m:sSub>
+              <m:sSubPr>
+                <m:ctrlPr>
+                  <w:rPr>
+                    <w:rFonts w:ascii="Cambria Math" w:hAnsi="Cambria Math"/>
+                    <w:i/>
+                    <w:sz w:val="28"/>
+                    <w:szCs w:val="28"/>
+                    <w:lang w:val="en-US"/>
+                  </w:rPr>
+                </m:ctrlPr>
+              </m:sSubPr>
+              <m:e>
+                <m:r>
+                  <w:rPr>
+                    <w:rFonts w:ascii="Cambria Math" w:hAnsi="Cambria Math"/>
+                    <w:sz w:val="28"/>
+                    <w:szCs w:val="28"/>
+                    <w:lang w:val="en-US"/>
+                  </w:rPr>
+                  <m:t>s</m:t>
+                </m:r>
+              </m:e>
+              <m:sub>
+                <m:r>
+                  <w:rPr>
+                    <w:rFonts w:ascii="Cambria Math" w:hAnsi="Cambria Math"/>
+                    <w:sz w:val="28"/>
+                    <w:szCs w:val="28"/>
+                    <w:lang w:val="en-US"/>
+                  </w:rPr>
+                  <m:t>t</m:t>
+                </m:r>
+              </m:sub>
+            </m:sSub>
+            <m:r>
+              <w:rPr>
+                <w:rFonts w:ascii="Cambria Math" w:hAnsi="Cambria Math"/>
+                <w:sz w:val="28"/>
+                <w:szCs w:val="28"/>
+              </w:rPr>
+              <m:t>,</m:t>
+            </m:r>
+            <m:sSub>
+              <m:sSubPr>
+                <m:ctrlPr>
+                  <w:rPr>
+                    <w:rFonts w:ascii="Cambria Math" w:hAnsi="Cambria Math"/>
+                    <w:i/>
+                    <w:sz w:val="28"/>
+                    <w:szCs w:val="28"/>
+                    <w:lang w:val="en-US"/>
+                  </w:rPr>
+                </m:ctrlPr>
+              </m:sSubPr>
+              <m:e>
+                <m:r>
+                  <w:rPr>
+                    <w:rFonts w:ascii="Cambria Math" w:hAnsi="Cambria Math"/>
+                    <w:sz w:val="28"/>
+                    <w:szCs w:val="28"/>
+                    <w:lang w:val="en-US"/>
+                  </w:rPr>
+                  <m:t>s</m:t>
+                </m:r>
+              </m:e>
+              <m:sub>
+                <m:r>
+                  <w:rPr>
+                    <w:rFonts w:ascii="Cambria Math" w:hAnsi="Cambria Math"/>
+                    <w:sz w:val="28"/>
+                    <w:szCs w:val="28"/>
+                    <w:lang w:val="en-US"/>
+                  </w:rPr>
+                  <m:t>t</m:t>
+                </m:r>
+                <m:r>
+                  <w:rPr>
+                    <w:rFonts w:ascii="Cambria Math" w:hAnsi="Cambria Math"/>
+                    <w:sz w:val="28"/>
+                    <w:szCs w:val="28"/>
+                  </w:rPr>
+                  <m:t>-1</m:t>
+                </m:r>
+              </m:sub>
+            </m:sSub>
+            <m:r>
+              <w:rPr>
+                <w:rFonts w:ascii="Cambria Math" w:hAnsi="Cambria Math"/>
+                <w:sz w:val="28"/>
+                <w:szCs w:val="28"/>
+              </w:rPr>
+              <m:t>,</m:t>
+            </m:r>
+            <m:r>
+              <w:rPr>
+                <w:rFonts w:ascii="Cambria Math" w:hAnsi="Cambria Math"/>
+                <w:sz w:val="28"/>
+                <w:szCs w:val="28"/>
+              </w:rPr>
+              <m:t>…</m:t>
+            </m:r>
+          </m:e>
+        </m:d>
+        <m:r>
+          <w:rPr>
+            <w:rFonts w:ascii="Cambria Math" w:hAnsi="Cambria Math"/>
+            <w:sz w:val="28"/>
+            <w:szCs w:val="28"/>
+          </w:rPr>
+          <m:t>=P</m:t>
+        </m:r>
+        <m:r>
+          <w:rPr>
+            <w:rFonts w:ascii="Cambria Math" w:hAnsi="Cambria Math"/>
+            <w:sz w:val="28"/>
+            <w:szCs w:val="28"/>
+          </w:rPr>
+          <m:t>(</m:t>
+        </m:r>
+        <m:sSub>
+          <m:sSubPr>
+            <m:ctrlPr>
+              <w:rPr>
+                <w:rFonts w:ascii="Cambria Math" w:hAnsi="Cambria Math"/>
+                <w:i/>
+                <w:sz w:val="28"/>
+                <w:szCs w:val="28"/>
+                <w:lang w:val="en-US"/>
+              </w:rPr>
+            </m:ctrlPr>
+          </m:sSubPr>
+          <m:e>
+            <m:r>
+              <w:rPr>
+                <w:rFonts w:ascii="Cambria Math" w:hAnsi="Cambria Math"/>
+                <w:sz w:val="28"/>
+                <w:szCs w:val="28"/>
+                <w:lang w:val="en-US"/>
+              </w:rPr>
+              <m:t>o</m:t>
+            </m:r>
+          </m:e>
+          <m:sub>
+            <m:r>
+              <w:rPr>
+                <w:rFonts w:ascii="Cambria Math" w:hAnsi="Cambria Math"/>
+                <w:sz w:val="28"/>
+                <w:szCs w:val="28"/>
+                <w:lang w:val="en-US"/>
+              </w:rPr>
+              <m:t>t</m:t>
+            </m:r>
+          </m:sub>
+        </m:sSub>
+        <m:r>
+          <w:rPr>
+            <w:rFonts w:ascii="Cambria Math" w:hAnsi="Cambria Math"/>
+            <w:sz w:val="28"/>
+            <w:szCs w:val="28"/>
+          </w:rPr>
+          <m:t>|</m:t>
+        </m:r>
+        <m:sSub>
+          <m:sSubPr>
+            <m:ctrlPr>
+              <w:rPr>
+                <w:rFonts w:ascii="Cambria Math" w:hAnsi="Cambria Math"/>
+                <w:i/>
+                <w:sz w:val="28"/>
+                <w:szCs w:val="28"/>
+                <w:lang w:val="en-US"/>
+              </w:rPr>
+            </m:ctrlPr>
+          </m:sSubPr>
+          <m:e>
+            <m:r>
+              <w:rPr>
+                <w:rFonts w:ascii="Cambria Math" w:hAnsi="Cambria Math"/>
+                <w:sz w:val="28"/>
+                <w:szCs w:val="28"/>
+                <w:lang w:val="en-US"/>
+              </w:rPr>
+              <m:t>s</m:t>
+            </m:r>
+          </m:e>
+          <m:sub>
+            <m:r>
+              <w:rPr>
+                <w:rFonts w:ascii="Cambria Math" w:hAnsi="Cambria Math"/>
+                <w:sz w:val="28"/>
+                <w:szCs w:val="28"/>
+                <w:lang w:val="en-US"/>
+              </w:rPr>
+              <m:t>t</m:t>
+            </m:r>
+          </m:sub>
+        </m:sSub>
+        <m:r>
+          <w:rPr>
+            <w:rFonts w:ascii="Cambria Math" w:hAnsi="Cambria Math"/>
+            <w:sz w:val="28"/>
+            <w:szCs w:val="28"/>
+          </w:rPr>
+          <m:t>)</m:t>
+        </m:r>
+      </m:oMath>
+      <w:r>
+        <w:rPr>
+          <w:sz w:val="28"/>
+          <w:szCs w:val="28"/>
+        </w:rPr>
+        <w:t>.</w:t>
+      </w:r>
+    </w:p>
+    <w:p>
+      <w:pPr>
+        <w:pStyle w:val="a7"/>
+        <w:numPr>
+          <w:ilvl w:val="0"/>
+          <w:numId w:val="2"/>
+        </w:numPr>
+        <w:rPr>
+          <w:sz w:val="28"/>
+          <w:szCs w:val="28"/>
+        </w:rPr>
+      </w:pPr>
+      <w:r>
+        <w:rPr>
+          <w:sz w:val="28"/>
+          <w:szCs w:val="28"/>
+        </w:rPr>
+        <w:t>Параметры модели:</w:t>
+      </w:r>
+    </w:p>
+    <w:p>
+      <w:pPr>
+        <w:pStyle w:val="a7"/>
+        <w:numPr>
+          <w:ilvl w:val="1"/>
+          <w:numId w:val="2"/>
+        </w:numPr>
+        <w:rPr>
+          <w:sz w:val="28"/>
+          <w:szCs w:val="28"/>
+        </w:rPr>
+      </w:pPr>
+      <w:r>
+        <w:rPr>
+          <w:sz w:val="28"/>
+          <w:szCs w:val="28"/>
+        </w:rPr>
+        <w:t>Начальные вероятности</w:t>
+      </w:r>
+      <w:r>
+        <w:rPr>
+          <w:sz w:val="28"/>
+          <w:szCs w:val="28"/>
+        </w:rPr>
+        <w:t xml:space="preserve"> </w:t>
+      </w:r>
+      <m:oMath>
+        <m:r>
+          <w:rPr>
+            <w:rFonts w:ascii="Cambria Math" w:hAnsi="Cambria Math"/>
+            <w:sz w:val="28"/>
+            <w:szCs w:val="28"/>
+          </w:rPr>
+          <m:t xml:space="preserve">p: </m:t>
+        </m:r>
+        <m:sSub>
+          <m:sSubPr>
+            <m:ctrlPr>
+              <w:rPr>
+                <w:rFonts w:ascii="Cambria Math" w:hAnsi="Cambria Math"/>
+                <w:i/>
+                <w:sz w:val="28"/>
+                <w:szCs w:val="28"/>
+              </w:rPr>
+            </m:ctrlPr>
+          </m:sSubPr>
+          <m:e>
+            <m:r>
+              <w:rPr>
+                <w:rFonts w:ascii="Cambria Math" w:hAnsi="Cambria Math"/>
+                <w:sz w:val="28"/>
+                <w:szCs w:val="28"/>
+              </w:rPr>
+              <m:t>p</m:t>
+            </m:r>
+          </m:e>
+          <m:sub>
+            <m:r>
+              <w:rPr>
+                <w:rFonts w:ascii="Cambria Math" w:hAnsi="Cambria Math"/>
+                <w:sz w:val="28"/>
+                <w:szCs w:val="28"/>
+              </w:rPr>
+              <m:t>i</m:t>
+            </m:r>
+          </m:sub>
+        </m:sSub>
+        <m:r>
+          <w:rPr>
+            <w:rFonts w:ascii="Cambria Math" w:hAnsi="Cambria Math"/>
+            <w:sz w:val="28"/>
+            <w:szCs w:val="28"/>
+          </w:rPr>
+          <m:t>=P</m:t>
+        </m:r>
+        <m:d>
+          <m:dPr>
+            <m:ctrlPr>
+              <w:rPr>
+                <w:rFonts w:ascii="Cambria Math" w:hAnsi="Cambria Math"/>
+                <w:i/>
+                <w:sz w:val="28"/>
+                <w:szCs w:val="28"/>
+              </w:rPr>
+            </m:ctrlPr>
+          </m:dPr>
+          <m:e>
+            <m:sSub>
+              <m:sSubPr>
+                <m:ctrlPr>
+                  <w:rPr>
+                    <w:rFonts w:ascii="Cambria Math" w:hAnsi="Cambria Math"/>
+                    <w:i/>
+                    <w:sz w:val="28"/>
+                    <w:szCs w:val="28"/>
+                  </w:rPr>
+                </m:ctrlPr>
+              </m:sSubPr>
+              <m:e>
+                <m:r>
+                  <w:rPr>
+                    <w:rFonts w:ascii="Cambria Math" w:hAnsi="Cambria Math"/>
+                    <w:sz w:val="28"/>
+                    <w:szCs w:val="28"/>
+                  </w:rPr>
+                  <m:t>s</m:t>
+                </m:r>
+              </m:e>
+              <m:sub>
+                <m:r>
+                  <w:rPr>
+                    <w:rFonts w:ascii="Cambria Math" w:hAnsi="Cambria Math"/>
+                    <w:sz w:val="28"/>
+                    <w:szCs w:val="28"/>
+                  </w:rPr>
+                  <m:t>1</m:t>
+                </m:r>
+              </m:sub>
+            </m:sSub>
+            <m:r>
+              <w:rPr>
+                <w:rFonts w:ascii="Cambria Math" w:hAnsi="Cambria Math"/>
+                <w:sz w:val="28"/>
+                <w:szCs w:val="28"/>
+              </w:rPr>
+              <m:t>=</m:t>
+            </m:r>
+            <m:sSub>
+              <m:sSubPr>
+                <m:ctrlPr>
+                  <w:rPr>
+                    <w:rFonts w:ascii="Cambria Math" w:hAnsi="Cambria Math"/>
+                    <w:i/>
+                    <w:sz w:val="28"/>
+                    <w:szCs w:val="28"/>
+                  </w:rPr>
+                </m:ctrlPr>
+              </m:sSubPr>
+              <m:e>
+                <m:r>
+                  <w:rPr>
+                    <w:rFonts w:ascii="Cambria Math" w:hAnsi="Cambria Math"/>
+                    <w:sz w:val="28"/>
+                    <w:szCs w:val="28"/>
+                    <w:lang w:val="en-US"/>
+                  </w:rPr>
+                  <m:t>s</m:t>
+                </m:r>
+              </m:e>
+              <m:sub>
+                <m:r>
+                  <w:rPr>
+                    <w:rFonts w:ascii="Cambria Math" w:hAnsi="Cambria Math"/>
+                    <w:sz w:val="28"/>
+                    <w:szCs w:val="28"/>
+                  </w:rPr>
+                  <m:t>i</m:t>
+                </m:r>
+              </m:sub>
+            </m:sSub>
+          </m:e>
+        </m:d>
+      </m:oMath>
+      <w:r>
+        <w:rPr>
+          <w:rFonts w:eastAsiaTheme="minorEastAsia"/>
+          <w:sz w:val="28"/>
+          <w:szCs w:val="28"/>
+        </w:rPr>
+        <w:t xml:space="preserve"> </w:t>
+      </w:r>
+      <w:r>
+        <w:rPr>
+          <w:sz w:val="28"/>
+          <w:szCs w:val="28"/>
+        </w:rPr>
+        <w:t>определяют распределение первого скрытого состояния.</w:t>
+      </w:r>
+    </w:p>
+    <w:p>
+      <w:pPr>
+        <w:pStyle w:val="a7"/>
+        <w:numPr>
+          <w:ilvl w:val="1"/>
+          <w:numId w:val="2"/>
+        </w:numPr>
+        <w:rPr>
+          <w:sz w:val="28"/>
+          <w:szCs w:val="28"/>
+        </w:rPr>
+      </w:pPr>
+      <w:r>
+        <w:rPr>
+          <w:sz w:val="28"/>
+          <w:szCs w:val="28"/>
+        </w:rPr>
+        <w:t xml:space="preserve">Матрица переходов </w:t>
+      </w:r>
+      <m:oMath>
+        <m:r>
+          <w:rPr>
+            <w:rFonts w:ascii="Cambria Math" w:hAnsi="Cambria Math"/>
+            <w:sz w:val="28"/>
+            <w:szCs w:val="28"/>
+          </w:rPr>
+          <m:t>A</m:t>
+        </m:r>
+        <m:r>
+          <w:rPr>
+            <w:rFonts w:ascii="Cambria Math" w:hAnsi="Cambria Math"/>
+            <w:sz w:val="28"/>
+            <w:szCs w:val="28"/>
+          </w:rPr>
+          <m:t>:</m:t>
+        </m:r>
+        <m:sSub>
+          <m:sSubPr>
+            <m:ctrlPr>
+              <w:rPr>
+                <w:rFonts w:ascii="Cambria Math" w:hAnsi="Cambria Math"/>
+                <w:i/>
+                <w:sz w:val="28"/>
+                <w:szCs w:val="28"/>
+              </w:rPr>
+            </m:ctrlPr>
+          </m:sSubPr>
+          <m:e>
+            <m:r>
+              <w:rPr>
+                <w:rFonts w:ascii="Cambria Math" w:hAnsi="Cambria Math"/>
+                <w:sz w:val="28"/>
+                <w:szCs w:val="28"/>
+              </w:rPr>
+              <m:t>A</m:t>
+            </m:r>
+          </m:e>
+          <m:sub>
+            <m:r>
+              <w:rPr>
+                <w:rFonts w:ascii="Cambria Math" w:hAnsi="Cambria Math"/>
+                <w:sz w:val="28"/>
+                <w:szCs w:val="28"/>
+              </w:rPr>
+              <m:t>i</m:t>
+            </m:r>
+            <m:r>
+              <w:rPr>
+                <w:rFonts w:ascii="Cambria Math" w:hAnsi="Cambria Math"/>
+                <w:sz w:val="28"/>
+                <w:szCs w:val="28"/>
+                <w:lang w:val="en-US"/>
+              </w:rPr>
+              <m:t>j</m:t>
+            </m:r>
+          </m:sub>
+        </m:sSub>
+        <m:r>
+          <w:rPr>
+            <w:rFonts w:ascii="Cambria Math" w:hAnsi="Cambria Math"/>
+            <w:sz w:val="28"/>
+            <w:szCs w:val="28"/>
+          </w:rPr>
+          <m:t>=</m:t>
+        </m:r>
+        <m:r>
+          <w:rPr>
+            <w:rFonts w:ascii="Cambria Math" w:hAnsi="Cambria Math"/>
+            <w:sz w:val="28"/>
+            <w:szCs w:val="28"/>
+            <w:lang w:val="en-US"/>
+          </w:rPr>
+          <m:t>P</m:t>
+        </m:r>
+        <m:r>
+          <w:rPr>
+            <w:rFonts w:ascii="Cambria Math" w:hAnsi="Cambria Math"/>
+            <w:sz w:val="28"/>
+            <w:szCs w:val="28"/>
+          </w:rPr>
+          <m:t>(</m:t>
+        </m:r>
+        <m:sSub>
+          <m:sSubPr>
+            <m:ctrlPr>
+              <w:rPr>
+                <w:rFonts w:ascii="Cambria Math" w:hAnsi="Cambria Math"/>
+                <w:i/>
+                <w:sz w:val="28"/>
+                <w:szCs w:val="28"/>
+              </w:rPr>
+            </m:ctrlPr>
+          </m:sSubPr>
+          <m:e>
+            <m:r>
+              <w:rPr>
+                <w:rFonts w:ascii="Cambria Math" w:hAnsi="Cambria Math"/>
+                <w:sz w:val="28"/>
+                <w:szCs w:val="28"/>
+              </w:rPr>
+              <m:t>s</m:t>
+            </m:r>
+          </m:e>
+          <m:sub>
+            <m:r>
+              <w:rPr>
+                <w:rFonts w:ascii="Cambria Math" w:hAnsi="Cambria Math"/>
+                <w:sz w:val="28"/>
+                <w:szCs w:val="28"/>
+              </w:rPr>
+              <m:t>t</m:t>
+            </m:r>
+          </m:sub>
+        </m:sSub>
+        <m:r>
+          <w:rPr>
+            <w:rFonts w:ascii="Cambria Math" w:hAnsi="Cambria Math"/>
+            <w:sz w:val="28"/>
+            <w:szCs w:val="28"/>
+          </w:rPr>
+          <m:t>=</m:t>
+        </m:r>
+        <m:sSub>
+          <m:sSubPr>
+            <m:ctrlPr>
+              <w:rPr>
+                <w:rFonts w:ascii="Cambria Math" w:hAnsi="Cambria Math"/>
+                <w:i/>
+                <w:sz w:val="28"/>
+                <w:szCs w:val="28"/>
+              </w:rPr>
+            </m:ctrlPr>
+          </m:sSubPr>
+          <m:e>
+            <m:r>
+              <w:rPr>
+                <w:rFonts w:ascii="Cambria Math" w:hAnsi="Cambria Math"/>
+                <w:sz w:val="28"/>
+                <w:szCs w:val="28"/>
+              </w:rPr>
+              <m:t>s</m:t>
+            </m:r>
+          </m:e>
+          <m:sub>
+            <m:r>
+              <w:rPr>
+                <w:rFonts w:ascii="Cambria Math" w:hAnsi="Cambria Math"/>
+                <w:sz w:val="28"/>
+                <w:szCs w:val="28"/>
+              </w:rPr>
+              <m:t>j</m:t>
+            </m:r>
+          </m:sub>
+        </m:sSub>
+        <m:r>
+          <w:rPr>
+            <w:rFonts w:ascii="Cambria Math" w:hAnsi="Cambria Math"/>
+            <w:sz w:val="28"/>
+            <w:szCs w:val="28"/>
+          </w:rPr>
+          <m:t>|</m:t>
+        </m:r>
+        <m:sSub>
+          <m:sSubPr>
+            <m:ctrlPr>
+              <w:rPr>
+                <w:rFonts w:ascii="Cambria Math" w:hAnsi="Cambria Math"/>
+                <w:i/>
+                <w:sz w:val="28"/>
+                <w:szCs w:val="28"/>
+              </w:rPr>
+            </m:ctrlPr>
+          </m:sSubPr>
+          <m:e>
+            <m:r>
+              <w:rPr>
+                <w:rFonts w:ascii="Cambria Math" w:hAnsi="Cambria Math"/>
+                <w:sz w:val="28"/>
+                <w:szCs w:val="28"/>
+              </w:rPr>
+              <m:t>s</m:t>
+            </m:r>
+          </m:e>
+          <m:sub>
+            <m:r>
+              <w:rPr>
+                <w:rFonts w:ascii="Cambria Math" w:hAnsi="Cambria Math"/>
+                <w:sz w:val="28"/>
+                <w:szCs w:val="28"/>
+              </w:rPr>
+              <m:t>t</m:t>
+            </m:r>
+            <m:r>
+              <w:rPr>
+                <w:rFonts w:ascii="Cambria Math" w:hAnsi="Cambria Math"/>
+                <w:sz w:val="28"/>
+                <w:szCs w:val="28"/>
+              </w:rPr>
+              <m:t>-</m:t>
+            </m:r>
+            <m:r>
+              <w:rPr>
+                <w:rFonts w:ascii="Cambria Math" w:hAnsi="Cambria Math"/>
+                <w:sz w:val="28"/>
+                <w:szCs w:val="28"/>
+              </w:rPr>
+              <m:t>1</m:t>
+            </m:r>
+          </m:sub>
+        </m:sSub>
+        <m:r>
+          <w:rPr>
+            <w:rFonts w:ascii="Cambria Math" w:hAnsi="Cambria Math"/>
+            <w:sz w:val="28"/>
+            <w:szCs w:val="28"/>
+          </w:rPr>
+          <m:t>=</m:t>
+        </m:r>
+        <m:sSub>
+          <m:sSubPr>
+            <m:ctrlPr>
+              <w:rPr>
+                <w:rFonts w:ascii="Cambria Math" w:hAnsi="Cambria Math"/>
+                <w:i/>
+                <w:sz w:val="28"/>
+                <w:szCs w:val="28"/>
+              </w:rPr>
+            </m:ctrlPr>
+          </m:sSubPr>
+          <m:e>
+            <m:r>
+              <w:rPr>
+                <w:rFonts w:ascii="Cambria Math" w:hAnsi="Cambria Math"/>
+                <w:sz w:val="28"/>
+                <w:szCs w:val="28"/>
+                <w:lang w:val="en-US"/>
+              </w:rPr>
+              <m:t>s</m:t>
+            </m:r>
+          </m:e>
+          <m:sub>
+            <m:r>
+              <w:rPr>
+                <w:rFonts w:ascii="Cambria Math" w:hAnsi="Cambria Math"/>
+                <w:sz w:val="28"/>
+                <w:szCs w:val="28"/>
+                <w:lang w:val="en-US"/>
+              </w:rPr>
+              <m:t>i</m:t>
+            </m:r>
+          </m:sub>
+        </m:sSub>
+        <m:r>
+          <w:rPr>
+            <w:rFonts w:ascii="Cambria Math" w:hAnsi="Cambria Math"/>
+            <w:sz w:val="28"/>
+            <w:szCs w:val="28"/>
+          </w:rPr>
+          <m:t>)</m:t>
+        </m:r>
+      </m:oMath>
+      <w:r>
+        <w:rPr>
+          <w:sz w:val="28"/>
+          <w:szCs w:val="28"/>
+        </w:rPr>
+        <w:t xml:space="preserve"> </w:t>
+      </w:r>
+      <w:r>
+        <w:rPr>
+          <w:sz w:val="28"/>
+          <w:szCs w:val="28"/>
+        </w:rPr>
+        <w:t>задаёт вероятности переходов между скрытыми состояниями.</w:t>
+      </w:r>
+    </w:p>
+    <w:p>
+      <w:pPr>
+        <w:pStyle w:val="a7"/>
+        <w:numPr>
+          <w:ilvl w:val="1"/>
+          <w:numId w:val="2"/>
+        </w:numPr>
+        <w:rPr>
+          <w:sz w:val="28"/>
+          <w:szCs w:val="28"/>
+        </w:rPr>
+      </w:pPr>
+      <w:r>
+        <w:rPr>
+          <w:sz w:val="28"/>
+          <w:szCs w:val="28"/>
+        </w:rPr>
+        <w:t xml:space="preserve">Матрица эмиссий </w:t>
+      </w:r>
+      <m:oMath>
+        <m:r>
+          <w:rPr>
+            <w:rFonts w:ascii="Cambria Math" w:hAnsi="Cambria Math"/>
+            <w:sz w:val="28"/>
+            <w:szCs w:val="28"/>
+          </w:rPr>
+          <m:t>B</m:t>
+        </m:r>
+        <m:r>
+          <w:rPr>
+            <w:rFonts w:ascii="Cambria Math" w:hAnsi="Cambria Math"/>
+            <w:sz w:val="28"/>
+            <w:szCs w:val="28"/>
+          </w:rPr>
+          <m:t>:</m:t>
+        </m:r>
+        <m:sSub>
+          <m:sSubPr>
+            <m:ctrlPr>
+              <w:rPr>
+                <w:rFonts w:ascii="Cambria Math" w:hAnsi="Cambria Math"/>
+                <w:i/>
+                <w:sz w:val="28"/>
+                <w:szCs w:val="28"/>
+              </w:rPr>
+            </m:ctrlPr>
+          </m:sSubPr>
+          <m:e>
+            <m:r>
+              <w:rPr>
+                <w:rFonts w:ascii="Cambria Math" w:hAnsi="Cambria Math"/>
+                <w:sz w:val="28"/>
+                <w:szCs w:val="28"/>
+              </w:rPr>
+              <m:t>B</m:t>
+            </m:r>
+          </m:e>
+          <m:sub>
+            <m:r>
+              <w:rPr>
+                <w:rFonts w:ascii="Cambria Math" w:hAnsi="Cambria Math"/>
+                <w:sz w:val="28"/>
+                <w:szCs w:val="28"/>
+              </w:rPr>
+              <m:t>i</m:t>
+            </m:r>
+            <m:r>
+              <w:rPr>
+                <w:rFonts w:ascii="Cambria Math" w:hAnsi="Cambria Math"/>
+                <w:sz w:val="28"/>
+                <w:szCs w:val="28"/>
+                <w:lang w:val="en-US"/>
+              </w:rPr>
+              <m:t>k</m:t>
+            </m:r>
+          </m:sub>
+        </m:sSub>
+        <m:r>
+          <w:rPr>
+            <w:rFonts w:ascii="Cambria Math" w:hAnsi="Cambria Math"/>
+            <w:sz w:val="28"/>
+            <w:szCs w:val="28"/>
+          </w:rPr>
+          <m:t>=</m:t>
+        </m:r>
+        <m:r>
+          <w:rPr>
+            <w:rFonts w:ascii="Cambria Math" w:hAnsi="Cambria Math"/>
+            <w:sz w:val="28"/>
+            <w:szCs w:val="28"/>
+            <w:lang w:val="en-US"/>
+          </w:rPr>
+          <m:t>P</m:t>
+        </m:r>
+        <m:r>
+          <w:rPr>
+            <w:rFonts w:ascii="Cambria Math" w:hAnsi="Cambria Math"/>
+            <w:sz w:val="28"/>
+            <w:szCs w:val="28"/>
+          </w:rPr>
+          <m:t>(</m:t>
+        </m:r>
+        <m:sSub>
+          <m:sSubPr>
+            <m:ctrlPr>
+              <w:rPr>
+                <w:rFonts w:ascii="Cambria Math" w:hAnsi="Cambria Math"/>
+                <w:i/>
+                <w:sz w:val="28"/>
+                <w:szCs w:val="28"/>
+              </w:rPr>
+            </m:ctrlPr>
+          </m:sSubPr>
+          <m:e>
+            <m:r>
+              <w:rPr>
+                <w:rFonts w:ascii="Cambria Math" w:hAnsi="Cambria Math"/>
+                <w:sz w:val="28"/>
+                <w:szCs w:val="28"/>
+              </w:rPr>
+              <m:t>o</m:t>
+            </m:r>
+          </m:e>
+          <m:sub>
+            <m:r>
+              <w:rPr>
+                <w:rFonts w:ascii="Cambria Math" w:hAnsi="Cambria Math"/>
+                <w:sz w:val="28"/>
+                <w:szCs w:val="28"/>
+              </w:rPr>
+              <m:t>t</m:t>
+            </m:r>
+          </m:sub>
+        </m:sSub>
+        <m:r>
+          <w:rPr>
+            <w:rFonts w:ascii="Cambria Math" w:hAnsi="Cambria Math"/>
+            <w:sz w:val="28"/>
+            <w:szCs w:val="28"/>
+          </w:rPr>
+          <m:t>=</m:t>
+        </m:r>
+        <m:sSub>
+          <m:sSubPr>
+            <m:ctrlPr>
+              <w:rPr>
+                <w:rFonts w:ascii="Cambria Math" w:hAnsi="Cambria Math"/>
+                <w:i/>
+                <w:sz w:val="28"/>
+                <w:szCs w:val="28"/>
+              </w:rPr>
+            </m:ctrlPr>
+          </m:sSubPr>
+          <m:e>
+            <m:r>
+              <w:rPr>
+                <w:rFonts w:ascii="Cambria Math" w:hAnsi="Cambria Math"/>
+                <w:sz w:val="28"/>
+                <w:szCs w:val="28"/>
+              </w:rPr>
+              <m:t>o</m:t>
+            </m:r>
+          </m:e>
+          <m:sub>
+            <m:r>
+              <w:rPr>
+                <w:rFonts w:ascii="Cambria Math" w:hAnsi="Cambria Math"/>
+                <w:sz w:val="28"/>
+                <w:szCs w:val="28"/>
+              </w:rPr>
+              <m:t>k</m:t>
+            </m:r>
+          </m:sub>
+        </m:sSub>
+        <m:r>
+          <w:rPr>
+            <w:rFonts w:ascii="Cambria Math" w:hAnsi="Cambria Math"/>
+            <w:sz w:val="28"/>
+            <w:szCs w:val="28"/>
+          </w:rPr>
+          <m:t>|</m:t>
+        </m:r>
+        <m:sSub>
+          <m:sSubPr>
+            <m:ctrlPr>
+              <w:rPr>
+                <w:rFonts w:ascii="Cambria Math" w:hAnsi="Cambria Math"/>
+                <w:i/>
+                <w:sz w:val="28"/>
+                <w:szCs w:val="28"/>
+              </w:rPr>
+            </m:ctrlPr>
+          </m:sSubPr>
+          <m:e>
+            <m:r>
+              <w:rPr>
+                <w:rFonts w:ascii="Cambria Math" w:hAnsi="Cambria Math"/>
+                <w:sz w:val="28"/>
+                <w:szCs w:val="28"/>
+                <w:lang w:val="en-US"/>
+              </w:rPr>
+              <m:t>s</m:t>
+            </m:r>
+          </m:e>
+          <m:sub>
+            <m:r>
+              <w:rPr>
+                <w:rFonts w:ascii="Cambria Math" w:hAnsi="Cambria Math"/>
+                <w:sz w:val="28"/>
+                <w:szCs w:val="28"/>
+                <w:lang w:val="en-US"/>
+              </w:rPr>
+              <m:t>t</m:t>
+            </m:r>
+          </m:sub>
+        </m:sSub>
+        <m:r>
+          <w:rPr>
+            <w:rFonts w:ascii="Cambria Math" w:hAnsi="Cambria Math"/>
+            <w:sz w:val="28"/>
+            <w:szCs w:val="28"/>
+          </w:rPr>
+          <m:t>=</m:t>
+        </m:r>
+        <m:sSub>
+          <m:sSubPr>
+            <m:ctrlPr>
+              <w:rPr>
+                <w:rFonts w:ascii="Cambria Math" w:hAnsi="Cambria Math"/>
+                <w:i/>
+                <w:sz w:val="28"/>
+                <w:szCs w:val="28"/>
+              </w:rPr>
+            </m:ctrlPr>
+          </m:sSubPr>
+          <m:e>
+            <m:r>
+              <w:rPr>
+                <w:rFonts w:ascii="Cambria Math" w:hAnsi="Cambria Math"/>
+                <w:sz w:val="28"/>
+                <w:szCs w:val="28"/>
+                <w:lang w:val="en-US"/>
+              </w:rPr>
+              <m:t>s</m:t>
+            </m:r>
+          </m:e>
+          <m:sub>
+            <m:r>
+              <w:rPr>
+                <w:rFonts w:ascii="Cambria Math" w:hAnsi="Cambria Math"/>
+                <w:sz w:val="28"/>
+                <w:szCs w:val="28"/>
+              </w:rPr>
+              <m:t>i</m:t>
+            </m:r>
+          </m:sub>
+        </m:sSub>
+        <m:r>
+          <w:rPr>
+            <w:rFonts w:ascii="Cambria Math" w:hAnsi="Cambria Math"/>
+            <w:sz w:val="28"/>
+            <w:szCs w:val="28"/>
+          </w:rPr>
+          <m:t>)</m:t>
+        </m:r>
+      </m:oMath>
+      <w:r>
+        <w:rPr>
+          <w:sz w:val="28"/>
+          <w:szCs w:val="28"/>
+        </w:rPr>
+        <w:t xml:space="preserve"> </w:t>
+      </w:r>
+      <w:r>
+        <w:rPr>
+          <w:sz w:val="28"/>
+          <w:szCs w:val="28"/>
+        </w:rPr>
+        <w:t xml:space="preserve">определяет вероятность наблюдения </w:t>
+      </w:r>
+      <m:oMath>
+        <m:r>
+          <w:rPr>
+            <w:rFonts w:ascii="Cambria Math" w:hAnsi="Cambria Math"/>
+            <w:sz w:val="28"/>
+            <w:szCs w:val="28"/>
+          </w:rPr>
+          <m:t>o_k</m:t>
+        </m:r>
+      </m:oMath>
+      <w:r>
+        <w:rPr>
+          <w:sz w:val="28"/>
+          <w:szCs w:val="28"/>
+        </w:rPr>
+        <w:t xml:space="preserve"> при нахождении в состоянии </w:t>
+      </w:r>
+      <m:oMath>
+        <m:r>
+          <w:rPr>
+            <w:rFonts w:ascii="Cambria Math" w:hAnsi="Cambria Math"/>
+            <w:sz w:val="28"/>
+            <w:szCs w:val="28"/>
+          </w:rPr>
+          <m:t>s_i</m:t>
+        </m:r>
+      </m:oMath>
+      <w:r>
+        <w:rPr>
+          <w:sz w:val="28"/>
+          <w:szCs w:val="28"/>
+        </w:rPr>
+        <w:t>.</w:t>
+      </w:r>
+    </w:p>
+    <w:p>
+      <w:pPr>
+        <w:pStyle w:val="a7"/>
+        <w:numPr>
+          <w:ilvl w:val="0"/>
+          <w:numId w:val="2"/>
+        </w:numPr>
+        <w:rPr>
+          <w:sz w:val="28"/>
+          <w:szCs w:val="28"/>
+        </w:rPr>
+      </w:pPr>
+      <w:r>
+        <w:rPr>
+          <w:sz w:val="28"/>
+          <w:szCs w:val="28"/>
+        </w:rPr>
+        <w:t>Основные задачи:</w:t>
+      </w:r>
+    </w:p>
+    <w:p>
+      <w:pPr>
+        <w:pStyle w:val="a7"/>
+        <w:numPr>
+          <w:ilvl w:val="1"/>
+          <w:numId w:val="2"/>
+        </w:numPr>
+        <w:rPr>
+          <w:sz w:val="28"/>
+          <w:szCs w:val="28"/>
+        </w:rPr>
+      </w:pPr>
+      <w:r>
+        <w:rPr>
+          <w:sz w:val="28"/>
+          <w:szCs w:val="28"/>
+        </w:rPr>
+        <w:t xml:space="preserve">Оценка вероятности последовательности: Вычисление </w:t>
+      </w:r>
+      <m:oMath>
+        <m:r>
+          <w:rPr>
+            <w:rFonts w:ascii="Cambria Math" w:hAnsi="Cambria Math"/>
+            <w:sz w:val="28"/>
+            <w:szCs w:val="28"/>
+          </w:rPr>
+          <m:t>P(O | λ)</m:t>
+        </m:r>
+      </m:oMath>
+      <w:r>
+        <w:rPr>
+          <w:sz w:val="28"/>
+          <w:szCs w:val="28"/>
+        </w:rPr>
+        <w:t xml:space="preserve">, где </w:t>
+      </w:r>
+      <m:oMath>
+        <m:r>
+          <w:rPr>
+            <w:rFonts w:ascii="Cambria Math" w:hAnsi="Cambria Math"/>
+            <w:sz w:val="28"/>
+            <w:szCs w:val="28"/>
+          </w:rPr>
+          <m:t>λ = (</m:t>
+        </m:r>
+        <m:r>
+          <w:rPr>
+            <w:rFonts w:ascii="Cambria Math" w:hAnsi="Cambria Math"/>
+            <w:sz w:val="28"/>
+            <w:szCs w:val="28"/>
+          </w:rPr>
+          <m:t>p</m:t>
+        </m:r>
+        <m:r>
+          <w:rPr>
+            <w:rFonts w:ascii="Cambria Math" w:hAnsi="Cambria Math"/>
+            <w:sz w:val="28"/>
+            <w:szCs w:val="28"/>
+          </w:rPr>
+          <m:t>, A, B)</m:t>
+        </m:r>
+      </m:oMath>
+      <w:r>
+        <w:rPr>
+          <w:sz w:val="28"/>
+          <w:szCs w:val="28"/>
+        </w:rPr>
+        <w:t>, с помощью алгоритма вперёд-назад (Forward-Backward).</w:t>
+      </w:r>
+    </w:p>
+    <w:p>
+      <w:pPr>
+        <w:pStyle w:val="a7"/>
+        <w:numPr>
+          <w:ilvl w:val="1"/>
+          <w:numId w:val="2"/>
+        </w:numPr>
+        <w:rPr>
+          <w:sz w:val="28"/>
+          <w:szCs w:val="28"/>
+        </w:rPr>
+      </w:pPr>
+      <w:r>
+        <w:rPr>
+          <w:sz w:val="28"/>
+          <w:szCs w:val="28"/>
+        </w:rPr>
+        <w:t xml:space="preserve">Декодирование: Поиск наиболее вероятной последовательности скрытых состояний </w:t>
+      </w:r>
+      <m:oMath>
+        <m:r>
+          <w:rPr>
+            <w:rFonts w:ascii="Cambria Math" w:hAnsi="Cambria Math"/>
+            <w:sz w:val="28"/>
+            <w:szCs w:val="28"/>
+          </w:rPr>
+          <m:t>S</m:t>
+        </m:r>
+      </m:oMath>
+      <w:r>
+        <w:rPr>
+          <w:sz w:val="28"/>
+          <w:szCs w:val="28"/>
+        </w:rPr>
+        <w:t xml:space="preserve">, породившей наблюдения </w:t>
+      </w:r>
+      <m:oMath>
+        <m:r>
+          <w:rPr>
+            <w:rFonts w:ascii="Cambria Math" w:hAnsi="Cambria Math"/>
+            <w:sz w:val="28"/>
+            <w:szCs w:val="28"/>
+          </w:rPr>
+          <m:t>O</m:t>
+        </m:r>
+      </m:oMath>
+      <w:r>
+        <w:rPr>
+          <w:sz w:val="28"/>
+          <w:szCs w:val="28"/>
+        </w:rPr>
+        <w:t>, с использованием алгоритма Витерби.</w:t>
+      </w:r>
+    </w:p>
+    <w:p>
+      <w:pPr>
+        <w:pStyle w:val="a7"/>
+        <w:numPr>
+          <w:ilvl w:val="1"/>
+          <w:numId w:val="2"/>
+        </w:numPr>
+        <w:rPr>
+          <w:sz w:val="28"/>
+          <w:szCs w:val="28"/>
+        </w:rPr>
+      </w:pPr>
+      <w:r>
+        <w:rPr>
+          <w:sz w:val="28"/>
+          <w:szCs w:val="28"/>
+        </w:rPr>
+        <w:t xml:space="preserve">Обучение модели: Оптимизация параметров </w:t>
+      </w:r>
+      <m:oMath>
+        <m:r>
+          <w:rPr>
+            <w:rFonts w:ascii="Cambria Math" w:hAnsi="Cambria Math"/>
+            <w:sz w:val="28"/>
+            <w:szCs w:val="28"/>
+          </w:rPr>
+          <m:t>λ</m:t>
+        </m:r>
+      </m:oMath>
+      <w:r>
+        <w:rPr>
+          <w:sz w:val="28"/>
+          <w:szCs w:val="28"/>
+        </w:rPr>
+        <w:t xml:space="preserve"> по наблюдаемым данным </w:t>
+      </w:r>
+      <m:oMath>
+        <m:r>
+          <w:rPr>
+            <w:rFonts w:ascii="Cambria Math" w:hAnsi="Cambria Math"/>
+            <w:sz w:val="28"/>
+            <w:szCs w:val="28"/>
+          </w:rPr>
+          <m:t>O</m:t>
+        </m:r>
+      </m:oMath>
+      <w:r>
+        <w:rPr>
+          <w:sz w:val="28"/>
+          <w:szCs w:val="28"/>
+        </w:rPr>
+        <w:t xml:space="preserve"> с использованием алгоритма Баум-</w:t>
+      </w:r>
+      <w:proofErr w:type="spellStart"/>
+      <w:r>
+        <w:rPr>
+          <w:sz w:val="28"/>
+          <w:szCs w:val="28"/>
+        </w:rPr>
+        <w:t>Велша</w:t>
+      </w:r>
+      <w:proofErr w:type="spellEnd"/>
+      <w:r>
+        <w:rPr>
+          <w:sz w:val="28"/>
+          <w:szCs w:val="28"/>
+        </w:rPr>
+        <w:t>.</w:t>
+      </w:r>
+    </w:p>
+    <w:p>
+      <w:pPr>
+        <w:rPr>
+          <w:sz w:val="28"/>
+          <w:szCs w:val="28"/>
+          <w:lang w:val="en-US"/>
+        </w:rPr>
+      </w:pPr>
+      <w:r>
+        <w:rPr>
+          <w:sz w:val="28"/>
+          <w:szCs w:val="28"/>
+        </w:rPr>
+        <w:t xml:space="preserve">Основные преимущества и недостатки данной модели представлены в таблице </w:t>
+      </w:r>
+      <w:r>
+        <w:rPr>
+          <w:sz w:val="28"/>
+          <w:szCs w:val="28"/>
+        </w:rPr>
+        <w:t>2.</w:t>
+      </w:r>
+    </w:p>
+    <w:tbl>
+      <w:tblPr>
+        <w:tblStyle w:val="ad"/>
+        <w:tblW w:w="0" w:type="auto"/>
+        <w:tblLook w:val="04A0" w:firstRow="1" w:lastRow="0" w:firstColumn="1" w:lastColumn="0" w:noHBand="0" w:noVBand="1"/>
+      </w:tblPr>
+      <w:tblGrid>
+        <w:gridCol w:w="4672"/>
+        <w:gridCol w:w="4673"/>
+      </w:tblGrid>
+      <w:tr>
+        <w:tc>
+          <w:tcPr>
+            <w:tcW w:w="4672" w:type="dxa"/>
+          </w:tcPr>
+          <w:p>
+            <w:pPr>
+              <w:rPr>
+                <w:sz w:val="28"/>
+                <w:szCs w:val="28"/>
+              </w:rPr>
+            </w:pPr>
+            <w:r>
+              <w:rPr>
+                <w:sz w:val="28"/>
+                <w:szCs w:val="28"/>
+              </w:rPr>
+              <w:t>Преимущества</w:t>
+            </w:r>
+          </w:p>
+        </w:tc>
+        <w:tc>
+          <w:tcPr>
+            <w:tcW w:w="4673" w:type="dxa"/>
+          </w:tcPr>
+          <w:p>
+            <w:pPr>
+              <w:rPr>
+                <w:sz w:val="28"/>
+                <w:szCs w:val="28"/>
+              </w:rPr>
+            </w:pPr>
+            <w:r>
+              <w:rPr>
+                <w:sz w:val="28"/>
+                <w:szCs w:val="28"/>
+              </w:rPr>
+              <w:t>Недостатки</w:t>
+            </w:r>
+          </w:p>
+        </w:tc>
+      </w:tr>
+      <w:tr>
+        <w:tc>
+          <w:tcPr>
+            <w:tcW w:w="4672" w:type="dxa"/>
+          </w:tcPr>
+          <w:p>
+            <w:pPr>
+              <w:rPr>
+                <w:sz w:val="28"/>
+                <w:szCs w:val="28"/>
+              </w:rPr>
+            </w:pPr>
+            <w:r>
+              <w:rPr>
+                <w:sz w:val="28"/>
+                <w:szCs w:val="28"/>
+              </w:rPr>
+              <w:t>Простота и интуитивность</w:t>
+            </w:r>
+          </w:p>
+        </w:tc>
+        <w:tc>
+          <w:tcPr>
+            <w:tcW w:w="4673" w:type="dxa"/>
+          </w:tcPr>
+          <w:p>
+            <w:pPr>
+              <w:rPr>
+                <w:sz w:val="28"/>
+                <w:szCs w:val="28"/>
+              </w:rPr>
+            </w:pPr>
+            <w:r>
+              <w:rPr>
+                <w:sz w:val="28"/>
+                <w:szCs w:val="28"/>
+              </w:rPr>
+              <w:t>Ограниченность в представлении сложных зависимостей</w:t>
+            </w:r>
+          </w:p>
+        </w:tc>
+      </w:tr>
+      <w:tr>
+        <w:tc>
+          <w:tcPr>
+            <w:tcW w:w="4672" w:type="dxa"/>
+          </w:tcPr>
+          <w:p>
+            <w:pPr>
+              <w:rPr>
+                <w:sz w:val="28"/>
+                <w:szCs w:val="28"/>
+              </w:rPr>
+            </w:pPr>
+            <w:r>
+              <w:rPr>
+                <w:sz w:val="28"/>
+                <w:szCs w:val="28"/>
+              </w:rPr>
+              <w:t>Доказанная эффективность для задач с последовательными данными</w:t>
+            </w:r>
+          </w:p>
+        </w:tc>
+        <w:tc>
+          <w:tcPr>
+            <w:tcW w:w="4673" w:type="dxa"/>
+          </w:tcPr>
+          <w:p>
+            <w:pPr>
+              <w:rPr>
+                <w:sz w:val="28"/>
+                <w:szCs w:val="28"/>
+              </w:rPr>
+            </w:pPr>
+            <w:r>
+              <w:rPr>
+                <w:sz w:val="28"/>
+                <w:szCs w:val="28"/>
+              </w:rPr>
+              <w:t>Не всегда хорошо работает с большими объемами данных или задачах с высокой сложностью</w:t>
+            </w:r>
+          </w:p>
+        </w:tc>
+      </w:tr>
+      <w:tr>
+        <w:tc>
+          <w:tcPr>
+            <w:tcW w:w="4672" w:type="dxa"/>
+          </w:tcPr>
+          <w:p>
+            <w:pPr>
+              <w:rPr>
+                <w:sz w:val="28"/>
+                <w:szCs w:val="28"/>
+              </w:rPr>
+            </w:pPr>
+            <w:r>
+              <w:rPr>
+                <w:sz w:val="28"/>
+                <w:szCs w:val="28"/>
+              </w:rPr>
+              <w:t>Хорошо изученные алгоритмы</w:t>
+            </w:r>
+          </w:p>
+        </w:tc>
+        <w:tc>
+          <w:tcPr>
+            <w:tcW w:w="4673" w:type="dxa"/>
+          </w:tcPr>
+          <w:p>
+            <w:pPr>
+              <w:keepNext/>
+              <w:rPr>
+                <w:sz w:val="28"/>
+                <w:szCs w:val="28"/>
+              </w:rPr>
+            </w:pPr>
+          </w:p>
+        </w:tc>
+      </w:tr>
+    </w:tbl>
+    <w:p>
+      <w:pPr>
+        <w:pStyle w:val="ae"/>
+      </w:pPr>
+      <w:r>
+        <w:t xml:space="preserve">Таблица </w:t>
+      </w:r>
+      <w:fldSimple w:instr=" SEQ Таблица \* ARABIC ">
+        <w:r>
+          <w:rPr>
+            <w:noProof/>
+          </w:rPr>
+          <w:t>2</w:t>
+        </w:r>
+      </w:fldSimple>
+    </w:p>
+    <w:p>
+      <w:pPr>
+        <w:pStyle w:val="3"/>
+        <w:rPr>
+          <w:lang w:val="en-US"/>
+        </w:rPr>
+      </w:pPr>
+      <w:r>
+        <w:t>Переход к нейронным сетям (1990-2010-е годы)</w:t>
+      </w:r>
+    </w:p>
+    <w:p>
+      <w:pPr>
+        <w:rPr>
+          <w:lang w:val="en-US"/>
+        </w:rPr>
+      </w:pPr>
+      <w:r>
+        <w:t>С развитием вычислительных мощностей и нейросетевых подходов началась новая эра языковых моделей.</w:t>
+      </w:r>
+    </w:p>
+    <w:p>
+      <w:pPr>
+        <w:pStyle w:val="4"/>
+        <w:rPr>
+          <w:lang w:val="en-US"/>
+        </w:rPr>
+      </w:pPr>
+      <w:r>
+        <w:t>Рекуррентные нейронные сети (</w:t>
+      </w:r>
+      <w:r>
+        <w:rPr>
+          <w:lang w:val="en-US"/>
+        </w:rPr>
+        <w:t>RNN</w:t>
+      </w:r>
+      <w:r>
+        <w:t>) (1990-е годы)</w:t>
+      </w:r>
+    </w:p>
+    <w:p>
+      <w:pPr>
+        <w:rPr>
+          <w:lang w:val="en-US"/>
+        </w:rPr>
+      </w:pPr>
+    </w:p>
+    <w:p/>
+    <w:p>
+      <w:pPr>
+        <w:rPr>
+          <w:sz w:val="28"/>
+          <w:szCs w:val="28"/>
+        </w:rPr>
+      </w:pPr>
+      <w:r>
+        <w:rPr>
+          <w:sz w:val="28"/>
+          <w:szCs w:val="28"/>
+        </w:rPr>
+        <w:t xml:space="preserve"> </w:t>
+      </w:r>
+    </w:p>
+    <w:p>
+      <w:pPr>
+        <w:rPr>
+          <w:sz w:val="28"/>
+          <w:szCs w:val="28"/>
+        </w:rPr>
+      </w:pPr>
+    </w:p>
+    <w:p>
+      <w:pPr>
+        <w:spacing w:after="0"/>
+        <w:jc w:val="center"/>
+        <w:rPr>
+          <w:rFonts w:ascii="Times New Roman" w:hAnsi="Times New Roman" w:cs="Times New Roman"/>
+          <w:sz w:val="28"/>
+          <w:szCs w:val="28"/>
+        </w:rPr>
+      </w:pPr>
     </w:p>
     <w:sectPr>
       <w:pgSz w:w="11906" w:h="16838"/>
@@ -1784,8 +4871,100 @@
       </w:rPr>
     </w:lvl>
   </w:abstractNum>
+  <w:abstractNum w:abstractNumId="1" w15:restartNumberingAfterBreak="0">
+    <w:nsid w:val="7EDF0C45"/>
+    <w:multiLevelType w:val="hybridMultilevel"/>
+    <w:tmpl w:val="48E02B8C"/>
+    <w:lvl w:ilvl="0" w:tplc="0419000F">
+      <w:start w:val="1"/>
+      <w:numFmt w:val="decimal"/>
+      <w:lvlText w:val="%1."/>
+      <w:lvlJc w:val="left"/>
+      <w:pPr>
+        <w:ind w:left="720" w:hanging="360"/>
+      </w:pPr>
+      <w:rPr>
+        <w:rFonts w:hint="default"/>
+      </w:rPr>
+    </w:lvl>
+    <w:lvl w:ilvl="1" w:tplc="04190019">
+      <w:start w:val="1"/>
+      <w:numFmt w:val="lowerLetter"/>
+      <w:lvlText w:val="%2."/>
+      <w:lvlJc w:val="left"/>
+      <w:pPr>
+        <w:ind w:left="1440" w:hanging="360"/>
+      </w:pPr>
+    </w:lvl>
+    <w:lvl w:ilvl="2" w:tplc="0419001B">
+      <w:start w:val="1"/>
+      <w:numFmt w:val="lowerRoman"/>
+      <w:lvlText w:val="%3."/>
+      <w:lvlJc w:val="right"/>
+      <w:pPr>
+        <w:ind w:left="2160" w:hanging="180"/>
+      </w:pPr>
+    </w:lvl>
+    <w:lvl w:ilvl="3" w:tplc="0419000F" w:tentative="1">
+      <w:start w:val="1"/>
+      <w:numFmt w:val="decimal"/>
+      <w:lvlText w:val="%4."/>
+      <w:lvlJc w:val="left"/>
+      <w:pPr>
+        <w:ind w:left="2880" w:hanging="360"/>
+      </w:pPr>
+    </w:lvl>
+    <w:lvl w:ilvl="4" w:tplc="04190019" w:tentative="1">
+      <w:start w:val="1"/>
+      <w:numFmt w:val="lowerLetter"/>
+      <w:lvlText w:val="%5."/>
+      <w:lvlJc w:val="left"/>
+      <w:pPr>
+        <w:ind w:left="3600" w:hanging="360"/>
+      </w:pPr>
+    </w:lvl>
+    <w:lvl w:ilvl="5" w:tplc="0419001B" w:tentative="1">
+      <w:start w:val="1"/>
+      <w:numFmt w:val="lowerRoman"/>
+      <w:lvlText w:val="%6."/>
+      <w:lvlJc w:val="right"/>
+      <w:pPr>
+        <w:ind w:left="4320" w:hanging="180"/>
+      </w:pPr>
+    </w:lvl>
+    <w:lvl w:ilvl="6" w:tplc="0419000F" w:tentative="1">
+      <w:start w:val="1"/>
+      <w:numFmt w:val="decimal"/>
+      <w:lvlText w:val="%7."/>
+      <w:lvlJc w:val="left"/>
+      <w:pPr>
+        <w:ind w:left="5040" w:hanging="360"/>
+      </w:pPr>
+    </w:lvl>
+    <w:lvl w:ilvl="7" w:tplc="04190019" w:tentative="1">
+      <w:start w:val="1"/>
+      <w:numFmt w:val="lowerLetter"/>
+      <w:lvlText w:val="%8."/>
+      <w:lvlJc w:val="left"/>
+      <w:pPr>
+        <w:ind w:left="5760" w:hanging="360"/>
+      </w:pPr>
+    </w:lvl>
+    <w:lvl w:ilvl="8" w:tplc="0419001B" w:tentative="1">
+      <w:start w:val="1"/>
+      <w:numFmt w:val="lowerRoman"/>
+      <w:lvlText w:val="%9."/>
+      <w:lvlJc w:val="right"/>
+      <w:pPr>
+        <w:ind w:left="6480" w:hanging="180"/>
+      </w:pPr>
+    </w:lvl>
+  </w:abstractNum>
   <w:num w:numId="1" w16cid:durableId="680012700">
     <w:abstractNumId w:val="0"/>
+  </w:num>
+  <w:num w:numId="2" w16cid:durableId="1977836423">
+    <w:abstractNumId w:val="1"/>
   </w:num>
 </w:numbering>
 </file>
@@ -2198,7 +5377,7 @@
   <w:style w:type="paragraph" w:default="1" w:styleId="a">
     <w:name w:val="Normal"/>
     <w:qFormat/>
-    <w:rsid w:val="00836447"/>
+    <w:rsid w:val="00C86915"/>
     <w:rPr>
       <w:kern w:val="0"/>
       <w14:ligatures w14:val="none"/>
@@ -2275,7 +5454,6 @@
     <w:next w:val="a"/>
     <w:link w:val="40"/>
     <w:uiPriority w:val="9"/>
-    <w:semiHidden/>
     <w:unhideWhenUsed/>
     <w:qFormat/>
     <w:rsid w:val="00CB5821"/>
@@ -2472,7 +5650,6 @@
     <w:basedOn w:val="a0"/>
     <w:link w:val="4"/>
     <w:uiPriority w:val="9"/>
-    <w:semiHidden/>
     <w:rsid w:val="00CB5821"/>
     <w:rPr>
       <w:rFonts w:eastAsiaTheme="majorEastAsia" w:cstheme="majorBidi"/>
@@ -2807,6 +5984,16 @@
       <w14:ligatures w14:val="none"/>
     </w:rPr>
   </w:style>
+  <w:style w:type="character" w:styleId="af2">
+    <w:name w:val="Placeholder Text"/>
+    <w:basedOn w:val="a0"/>
+    <w:uiPriority w:val="99"/>
+    <w:semiHidden/>
+    <w:rsid w:val="00C86915"/>
+    <w:rPr>
+      <w:color w:val="666666"/>
+    </w:rPr>
+  </w:style>
 </w:styles>
 </file>
 
@@ -3103,4 +6290,16 @@
     </a:ext>
   </a:extLst>
 </a:theme>
+</file>
+
+<file path=customXml/item1.xml><?xml version="1.0" encoding="utf-8"?>
+<b:Sources xmlns:b="http://schemas.openxmlformats.org/officeDocument/2006/bibliography" xmlns="http://schemas.openxmlformats.org/officeDocument/2006/bibliography" SelectedStyle="\APASixthEditionOfficeOnline.xsl" StyleName="APA" Version="6"/>
+</file>
+
+<file path=customXml/itemProps1.xml><?xml version="1.0" encoding="utf-8"?>
+<ds:datastoreItem xmlns:ds="http://schemas.openxmlformats.org/officeDocument/2006/customXml" ds:itemID="{07EEE4C1-9DF8-4B40-90C1-6F463EFD3966}">
+  <ds:schemaRefs>
+    <ds:schemaRef ds:uri="http://schemas.openxmlformats.org/officeDocument/2006/bibliography"/>
+  </ds:schemaRefs>
+</ds:datastoreItem>
 </file>
</xml_diff>